<commit_message>
added docx format, and also gpt summaries are saved in its own files
</commit_message>
<xml_diff>
--- a/parashot_commentary/V'Zot HaBerachah.docx
+++ b/parashot_commentary/V'Zot HaBerachah.docx
@@ -4,24 +4,12 @@
   <w:body>
     <w:p>
       <w:pPr>
-        <w:jc w:val="center"/>
+        <w:pStyle w:val="Heading1"/>
       </w:pPr>
       <w:r>
-        <w:rPr>
-          <w:sz w:val="48"/>
-        </w:rPr>
-        <w:t>54</w:t>
-      </w:r>
-    </w:p>
-    <w:p>
-      <w:pPr>
-        <w:jc w:val="center"/>
-      </w:pPr>
-      <w:r>
-        <w:rPr>
-          <w:sz w:val="36"/>
-        </w:rPr>
-        <w:t>הכרבה תאזו V'Zot HaBerachah</w:t>
+        <w:t>V'Zot HaBerachah(54)</w:t>
+        <w:br/>
+        <w:t xml:space="preserve">הכרבה תאזו </w:t>
       </w:r>
     </w:p>
     <w:p>
@@ -42,12 +30,9 @@
     </w:p>
     <w:p>
       <w:pPr>
-        <w:jc w:val="center"/>
+        <w:pStyle w:val="Heading2"/>
       </w:pPr>
       <w:r>
-        <w:rPr>
-          <w:sz w:val="48"/>
-        </w:rPr>
         <w:t>Deuteronomy 33</w:t>
       </w:r>
     </w:p>
@@ -59,9 +44,9 @@
         <w:jc w:val="left"/>
       </w:tblPr>
       <w:tblGrid>
-        <w:gridCol w:w="57600"/>
-        <w:gridCol w:w="36"/>
-        <w:gridCol w:w="57600"/>
+        <w:gridCol w:w="5760"/>
+        <w:gridCol w:w="144"/>
+        <w:gridCol w:w="5760"/>
       </w:tblGrid>
       <w:tr>
         <w:tc>
@@ -70,6 +55,7 @@
           </w:tcPr>
           <w:p>
             <w:pPr>
+              <w:pStyle w:val="Quote"/>
               <w:jc w:val="right"/>
             </w:pPr>
             <w:r>
@@ -83,6 +69,7 @@
           </w:tcPr>
           <w:p>
             <w:pPr>
+              <w:pStyle w:val="Quote"/>
               <w:jc w:val="center"/>
             </w:pPr>
             <w:r>
@@ -96,6 +83,7 @@
           </w:tcPr>
           <w:p>
             <w:pPr>
+              <w:pStyle w:val="Quote"/>
               <w:jc w:val="left"/>
             </w:pPr>
             <w:r>
@@ -106,14 +94,9 @@
       </w:tr>
     </w:tbl>
     <w:p>
-      <w:pPr>
-        <w:jc w:val="center"/>
-      </w:pPr>
+      <w:pPr/>
       <w:r>
-        <w:rPr>
-          <w:sz w:val="20"/>
-        </w:rPr>
-        <w:t>Midrash comparisons are made between Moses and Jacob, Aaron, the Land of Canaan, and the Sanctuary to highlight Moses' superiority in various aspects. Chasidut emphasizes devotion to God through Torah study and worship. Quoting commentary honors Moses as a human role model with humility and focuses on his unique blessings and intimacy with the divine. Tanakh emphasizes Moses' special relationship with God compared to other prophets. Responsum rejects claims about Muhammad in scripture, focusing on Moses as a true prophet. Talmud discusses Sukkot readings and Moses' unknown burial place. Mishnah outlines the Torah portions read during specific holidays. Halakhah details readings on Sukkot and Simchat Torah customs. Kabbalah and Second Temple texts focus on Moses' blessings and role as a prophet. Targum emphasizes Moses' blessings and his status as a man of God. Musar compares Moses to other biblical figures and emphasizes his relationship with God through Torah study and blessings.</w:t>
+        <w:t>Chasidut emphasizes the importance of humility and fear of the Creator, with Moshe Rabeynu having a unique connection to God that allowed him to speak mouth to mouth with Him. The main service to God is through fervent worship and Torah study done with love and reverence. Halakhah details the Torah portions read during Sukkot and Simchat Torah customs, while Kabbalah highlights the blessing bestowed by Moses on Israel and their connection to the divine. Midrash discusses the blessings given by patriarchs and prophets, with Moses blessing Israel with 'zot'. Musar contrasts Moses with Noach in terms of their spiritual attainment and relationship with God. Responsa refutes claims linking verses in the Torah to Mohammed and emphasizes that the covenant and blessings are exclusively for the descendants of Isaac and Jacob. Second Temple texts describe Moses as a man of God known by different names based on his actions, while the Talmud outlines Torah readings and haftara during Sukkot. Tanakh highlights God's direct communication with Moses, distinguishing him as a trusted servant. Targum commentaries focus on the blessing Moses gave to the children of Israel before his death, emphasizing his role as a prophet of God.</w:t>
       </w:r>
     </w:p>
     <w:tbl>
@@ -124,9 +107,9 @@
         <w:jc w:val="left"/>
       </w:tblPr>
       <w:tblGrid>
-        <w:gridCol w:w="57600"/>
-        <w:gridCol w:w="36"/>
-        <w:gridCol w:w="57600"/>
+        <w:gridCol w:w="5760"/>
+        <w:gridCol w:w="144"/>
+        <w:gridCol w:w="5760"/>
       </w:tblGrid>
       <w:tr>
         <w:tc>
@@ -135,6 +118,7 @@
           </w:tcPr>
           <w:p>
             <w:pPr>
+              <w:pStyle w:val="Quote"/>
               <w:jc w:val="right"/>
             </w:pPr>
             <w:r>
@@ -148,6 +132,7 @@
           </w:tcPr>
           <w:p>
             <w:pPr>
+              <w:pStyle w:val="Quote"/>
               <w:jc w:val="center"/>
             </w:pPr>
             <w:r>
@@ -161,6 +146,7 @@
           </w:tcPr>
           <w:p>
             <w:pPr>
+              <w:pStyle w:val="Quote"/>
               <w:jc w:val="left"/>
             </w:pPr>
             <w:r>
@@ -171,14 +157,9 @@
       </w:tr>
     </w:tbl>
     <w:p>
-      <w:pPr>
-        <w:jc w:val="center"/>
-      </w:pPr>
+      <w:pPr/>
       <w:r>
-        <w:rPr>
-          <w:sz w:val="20"/>
-        </w:rPr>
-        <w:t>Midrash speaks about the protection Israel receives from God, their willingness to accept the Torah, and examples of faithfulness from prophets and patriarchs. Jewish thought discusses the fierce character attribute of the Jewish people and the purpose of the Torah in restraining them. The Talmud debates the reasons for the destruction of Jerusalem, and Responsum addresses topics like the covenant with Abraham, Moses as a true prophet, and heretics. Chasidut emphasizes serving God enthusiastically and meticulously, and Kabbalah delves into concepts like humility and the symbolism of the right and left sides. Musar connects the Torah with sanctity, the construction of the Tabernacle, and the blessings of Moses to Israel. Tosefta mentions Divine beneficence observed in the stories of Abraham and the Israelites in the desert.</w:t>
+        <w:t>The text discusses the concealment of God's essence to allow His creations to withstand His radiance, the offering of the Torah to all nations before being given to the Israelites, the significance of the right hand in Torah observance, the special status of the Jewish people, and the importance of humility in connecting with the Creator. It also explores the interaction of God with various nations, the balance of mercy and judgment in the Torah, the criteria for recognizing a true prophet, and the handling of the Torah scroll with respect. Divine punishment is discussed as being meted out measure-for-measure, while Divine beneficence is emphasized as being five hundred times greater, with the protection of God's descendants mirroring Abraham's actions towards his visitors.</w:t>
       </w:r>
     </w:p>
     <w:tbl>
@@ -189,9 +170,9 @@
         <w:jc w:val="left"/>
       </w:tblPr>
       <w:tblGrid>
-        <w:gridCol w:w="57600"/>
-        <w:gridCol w:w="36"/>
-        <w:gridCol w:w="57600"/>
+        <w:gridCol w:w="5760"/>
+        <w:gridCol w:w="144"/>
+        <w:gridCol w:w="5760"/>
       </w:tblGrid>
       <w:tr>
         <w:tc>
@@ -200,6 +181,7 @@
           </w:tcPr>
           <w:p>
             <w:pPr>
+              <w:pStyle w:val="Quote"/>
               <w:jc w:val="right"/>
             </w:pPr>
             <w:r>
@@ -213,6 +195,7 @@
           </w:tcPr>
           <w:p>
             <w:pPr>
+              <w:pStyle w:val="Quote"/>
               <w:jc w:val="center"/>
             </w:pPr>
             <w:r>
@@ -226,6 +209,7 @@
           </w:tcPr>
           <w:p>
             <w:pPr>
+              <w:pStyle w:val="Quote"/>
               <w:jc w:val="left"/>
             </w:pPr>
             <w:r>
@@ -236,14 +220,9 @@
       </w:tr>
     </w:tbl>
     <w:p>
-      <w:pPr>
-        <w:jc w:val="center"/>
-      </w:pPr>
+      <w:pPr/>
       <w:r>
-        <w:rPr>
-          <w:sz w:val="20"/>
-        </w:rPr>
-        <w:t>Jewish thought focuses on tables set in the Garden of Eden, Torah scholars exempt from taxes, and the tribes of Israel being considered "peoples." Commentary emphasizes the close relationship between God and the Israelites, especially Levites, and Moses' teachings on service and mortality. Midrash discusses Israel's righteousness, Torah being given with fiery law, and Israel being compared to a stork. Chasidut focuses on the essence of Jewish faith and Torah scholars spreading God's word, while Second Temple references Abraham following God's law. Targum highlights God's love for Israel, guiding them through trials with His word. Musar discusses the sanctity of Israel through celestial symbolism, benefits from attachment to Jewish people like Yitro, and contrasts Israel with Gentile nations.</w:t>
+        <w:t>The text discusses the concept of love and debt in relation to studying Torah, the unity in receiving Torah, the role of Torah scholars in embodying faith for the generation, and the ability of tzaddikim to share Torah's light; Ramban, Ibn Ezra, Rashi, Sforno, Kitzur Ba'al HaTurim, Or HaChaim, Rashbam, Tze'enah Ure'enah, Chizkuni, Shemot Rabbah, Resh Lakish, Midrash Tanchuma, Musar, Tur HaArokh, Rabbeinu Bahya, Covenant and Conversation, Second Temple, Talmud, Targum.</w:t>
       </w:r>
     </w:p>
     <w:tbl>
@@ -254,9 +233,9 @@
         <w:jc w:val="left"/>
       </w:tblPr>
       <w:tblGrid>
-        <w:gridCol w:w="57600"/>
-        <w:gridCol w:w="36"/>
-        <w:gridCol w:w="57600"/>
+        <w:gridCol w:w="5760"/>
+        <w:gridCol w:w="144"/>
+        <w:gridCol w:w="5760"/>
       </w:tblGrid>
       <w:tr>
         <w:tc>
@@ -265,6 +244,7 @@
           </w:tcPr>
           <w:p>
             <w:pPr>
+              <w:pStyle w:val="Quote"/>
               <w:jc w:val="right"/>
             </w:pPr>
             <w:r>
@@ -278,6 +258,7 @@
           </w:tcPr>
           <w:p>
             <w:pPr>
+              <w:pStyle w:val="Quote"/>
               <w:jc w:val="center"/>
             </w:pPr>
             <w:r>
@@ -291,6 +272,7 @@
           </w:tcPr>
           <w:p>
             <w:pPr>
+              <w:pStyle w:val="Quote"/>
               <w:jc w:val="left"/>
             </w:pPr>
             <w:r>
@@ -301,14 +283,9 @@
       </w:tr>
     </w:tbl>
     <w:p>
-      <w:pPr>
-        <w:jc w:val="center"/>
-      </w:pPr>
+      <w:pPr/>
       <w:r>
-        <w:rPr>
-          <w:sz w:val="20"/>
-        </w:rPr>
-        <w:t>In Halakhah, "our Father" in prayers signifies a close relationship with God; Torah is a legacy for the community of Jacob, taught to sons, derived from 613 commandments given to Moses at Sinai, and includes 613 commandments for all generations. Jewish Thought emphasizes remembrance, events like Passover and Purim, and Torah observance to strengthen connection with God. In Talmud, 613 mitzvot are discussed, with Torah inheritance for the Jewish people. Commentary reiterates Torah as an inheritance for the congregation of Jacob, vital for the possession and observance of the land of Israel. Midrash highlights Moses blessing the tribes, Torah commands, and Torah as an inheritance for the congregation of Israel. Musar recommends teaching children Torah and avoiding using Torah knowledge for personal gain. Chasidut connects Avraham to discussions on inheritance and land allocation in the Land of Israel. Liturgy praises Adonoy as King forever and the Torah as a tree of life during Rosh Hashanah prayers. In Kabbalah, the 613 commandments are connected to the secret of the Torah, with the importance of Torah teachings emphasized. Targum emphasizes Moses commanding the Torah as a heritage to the congregation of Jacob.</w:t>
+        <w:t>Chasidut emphasizes Avram's faith in God and Baal Shem Tov's role in sharing Torah knowledge, while Halakhah discusses the crowns of Israel and the obligation to teach Torah. Jewish Thought highlights the deep connection between the Jewish people and Torah, while Kabbalah delves into the commandments and fear of the Lord. Liturgy praises the Torah as a tree of life, and Midrash symbolizes the acceptance of Torah by Israelites. Musar warns against seeking personal gratification from Torah study, and Quoting Commentary emphasizes the democratization of Torah knowledge. Talmud warns against causing embarrassment to those who cannot study Torah and states that Torah is an inheritance for the Jewish people, while Targum highlights the Torah as the heritage of the congregation of Yaakov.</w:t>
       </w:r>
     </w:p>
     <w:tbl>
@@ -319,9 +296,9 @@
         <w:jc w:val="left"/>
       </w:tblPr>
       <w:tblGrid>
-        <w:gridCol w:w="57600"/>
-        <w:gridCol w:w="36"/>
-        <w:gridCol w:w="57600"/>
+        <w:gridCol w:w="5760"/>
+        <w:gridCol w:w="144"/>
+        <w:gridCol w:w="5760"/>
       </w:tblGrid>
       <w:tr>
         <w:tc>
@@ -330,6 +307,7 @@
           </w:tcPr>
           <w:p>
             <w:pPr>
+              <w:pStyle w:val="Quote"/>
               <w:jc w:val="right"/>
             </w:pPr>
             <w:r>
@@ -343,6 +321,7 @@
           </w:tcPr>
           <w:p>
             <w:pPr>
+              <w:pStyle w:val="Quote"/>
               <w:jc w:val="center"/>
             </w:pPr>
             <w:r>
@@ -356,6 +335,7 @@
           </w:tcPr>
           <w:p>
             <w:pPr>
+              <w:pStyle w:val="Quote"/>
               <w:jc w:val="left"/>
             </w:pPr>
             <w:r>
@@ -366,14 +346,9 @@
       </w:tr>
     </w:tbl>
     <w:p>
-      <w:pPr>
-        <w:jc w:val="center"/>
-      </w:pPr>
+      <w:pPr/>
       <w:r>
-        <w:rPr>
-          <w:sz w:val="20"/>
-        </w:rPr>
-        <w:t>In Jewish thought, human judges are accountable to God for fair judgment, as supported by Psalm 82. Yitro advises selecting ethical, God-fearing judges to minimize crime. Moses implements this by appointing numerous judges. Conduct based on justice and righteousness is deemed superior to sacrifices for atonement. The Midrash emphasizes honoring God and elders, while Halakhah discusses consequences of sins like lashon hara. Moses is likened to a king, with importance placed on unity among the people. Chasidut stresses the need for a king in Yeshurun for law enforcement. Liturgy highlights unity among Jews as enhancing God's kingdom. Targum foretells obedience to a future king of Israel. The Talmud discusses using Torah verses on Rosh Hashanah, with Musar emphasizing the importance of community and peace. Kabbalah emphasizes the importance of upholding the covenant for the people of Israel to remain in God's favor.</w:t>
+        <w:t>The text emphasizes the importance of unity among the tribes of Israel, stating that Hashem was only considered King when they were united, with the unity and acceptance of God's kingship being essential for the enduring blessing and success of the Jewish people. The Mishneh Torah states that the city of Jerusalem and the Temple Courtyard cannot be expanded without the consent of the king, a prophet, the Urim V'Tumim, and the Sanhedrin of 71 judges, emphasizing the need to correct sins like lashon hara for redemption to take place. Rabbi Yitzchak explains that the People of Israel have merited the kingdom by guarding the covenant, and the Liturgy highlights the significance of fulfilling God's will and proclaiming His sovereignty throughout history for enhancing the kingdom of Hashem among the Jewish people.</w:t>
       </w:r>
     </w:p>
     <w:tbl>
@@ -384,9 +359,9 @@
         <w:jc w:val="left"/>
       </w:tblPr>
       <w:tblGrid>
-        <w:gridCol w:w="57600"/>
-        <w:gridCol w:w="36"/>
-        <w:gridCol w:w="57600"/>
+        <w:gridCol w:w="5760"/>
+        <w:gridCol w:w="144"/>
+        <w:gridCol w:w="5760"/>
       </w:tblGrid>
       <w:tr>
         <w:tc>
@@ -395,6 +370,7 @@
           </w:tcPr>
           <w:p>
             <w:pPr>
+              <w:pStyle w:val="Quote"/>
               <w:jc w:val="right"/>
             </w:pPr>
             <w:r>
@@ -408,6 +384,7 @@
           </w:tcPr>
           <w:p>
             <w:pPr>
+              <w:pStyle w:val="Quote"/>
               <w:jc w:val="center"/>
             </w:pPr>
             <w:r>
@@ -421,6 +398,7 @@
           </w:tcPr>
           <w:p>
             <w:pPr>
+              <w:pStyle w:val="Quote"/>
               <w:jc w:val="left"/>
             </w:pPr>
             <w:r>
@@ -431,14 +409,9 @@
       </w:tr>
     </w:tbl>
     <w:p>
-      <w:pPr>
-        <w:jc w:val="center"/>
-      </w:pPr>
+      <w:pPr/>
       <w:r>
-        <w:rPr>
-          <w:sz w:val="20"/>
-        </w:rPr>
-        <w:t>Various Midrash sources interpret Reuben's actions and blessings, connecting them to Joseph's rescue and the deal with mandrakes, while also discussing the significance of ritual offerings and arrival/departure blessings. Talmudic discussions explore the connections between Reuben and Judah's blessings in Deuteronomy, including confessing sins and praying for their survival and continued growth. Commentaries highlight Moses' prayers for Reuben, linking his blessings to Jacob's lineage and ensuring his tribe's perpetual existence. Quoted commentaries touch on themes of righteousness, judgment, divine defilement, and reincarnation in relation to Reuben and Judah's actions. Chasidut perspectives emphasize the importance of each individual in the community and recitation of Torah sections to reduce harsh judgments. Jewish Thought brings up the concept of resurrection based on Moses' blessing to Reuben, while Second Temple texts focus on prayers for grace, goodness, and avoiding corruption. Targums discuss Reuben's eternal life, inheritance, and being counted among the men of Israel. Musar teachings stress the importance of peace and unity among the people to perceive God as Israel's king.</w:t>
+        <w:t>In Mei HaShiloach, Moshe Rabeynu blessed Reuven with vivacity and joy in his heart, corresponding to Yaakov's blessings of excess strength and dignity. Reciting Torah sections can mitigate harsh judgments. Moses prayed for Reuben to live and not die, referencing the sin of Baal-peor. Rava proves resurrection by referencing Moshe's blessing to Reuben. Reuben's sin with Bilha led to him losing the birthright, priesthood, and kingship, but through repentance, he was granted life. Jacob's prayer for Reuben to "live and not die" is a plea for the continuation of goodness in his descendants. Rabbi Shmuel bar Naḥmani connects Reuben's and Judah's blessings to life in this world and the World-to-Come, and resurrection of the dead. In Genesis 49:3, Jacob acknowledges Reuben's status as the first-born. Reuvein is wished a long life and to avoid a second death in the Targum.</w:t>
       </w:r>
     </w:p>
     <w:tbl>
@@ -449,9 +422,9 @@
         <w:jc w:val="left"/>
       </w:tblPr>
       <w:tblGrid>
-        <w:gridCol w:w="57600"/>
-        <w:gridCol w:w="36"/>
-        <w:gridCol w:w="57600"/>
+        <w:gridCol w:w="5760"/>
+        <w:gridCol w:w="144"/>
+        <w:gridCol w:w="5760"/>
       </w:tblGrid>
       <w:tr>
         <w:tc>
@@ -460,6 +433,7 @@
           </w:tcPr>
           <w:p>
             <w:pPr>
+              <w:pStyle w:val="Quote"/>
               <w:jc w:val="right"/>
             </w:pPr>
             <w:r>
@@ -473,6 +447,7 @@
           </w:tcPr>
           <w:p>
             <w:pPr>
+              <w:pStyle w:val="Quote"/>
               <w:jc w:val="center"/>
             </w:pPr>
             <w:r>
@@ -486,6 +461,7 @@
           </w:tcPr>
           <w:p>
             <w:pPr>
+              <w:pStyle w:val="Quote"/>
               <w:jc w:val="left"/>
             </w:pPr>
             <w:r>
@@ -496,14 +472,9 @@
       </w:tr>
     </w:tbl>
     <w:p>
-      <w:pPr>
-        <w:jc w:val="center"/>
-      </w:pPr>
+      <w:pPr/>
       <w:r>
-        <w:rPr>
-          <w:sz w:val="20"/>
-        </w:rPr>
-        <w:t>In Midrash, it is mentioned that David relied on Moses's blessings for Judah when facing the Philistines. In Jewish Thought, David's encounter with Goliath and Saul's errors are discussed. The Talmud interprets Yashar and discusses Judah's engagement in Torah matters. In Kabbalah, the importance of constant connection to the Above and guarding the Divine quality of Malchut for Judah is highlighted. Commentaries note Judah's role as a tribe of warriors and Moses's prayers for their success in battle. Tanakh points to Judah's acknowledgment of Tamar's righteousness and praise as a lion's whelp. Chasidut discusses Yehuda's mission to bring holiness into the world, while Musar emphasizes the significance of Torah study and financial support for scholars.</w:t>
+        <w:t>Chasidut: Moses blesses Shimon under Yehudah due to Shimon's role in selling Joseph, while Levi is blessed for loyalty during the golden calf incident. Yehuda represents the heart of the Shechina, while Yosef spreads holiness. Commentary: Moses prays for Judah's success in battle, alluding to Simeon's blessing within Judah's and highlighting the importance of acknowledging divine assistance in victories. Jewish Thought: David's obedience and eagerness to build God's temple are contrasted with Saul's failure to follow divine guidance. Kabbalah: Yehuda embodies the Divine quality of Kingship, emphasizing purity and connection to the Above. Midrash: References to Judah's confession, David's learning, and Zevulun's support of Torah scholars are discussed. Musar: Judah's bones rolled due to lack of progress in studies, while David's learning matched halachic decisions. Quoting Commentary: Various commentators provide insights on Judah's confession, Reuben's repentance, and God shining forth from Seir. Talmud: Judah's confession and ability to study Torah are linked to Reuben's confession, with Moses resolving Judah's ostracism through prayers. Tanakh: Judah's acknowledgment of Tamar's righteousness, praise as a lion's whelp, and challenges in battle are highlighted. Targum: The tribe of Judah is blessed for success in battle and protection against enemies.</w:t>
       </w:r>
     </w:p>
     <w:tbl>
@@ -514,9 +485,9 @@
         <w:jc w:val="left"/>
       </w:tblPr>
       <w:tblGrid>
-        <w:gridCol w:w="57600"/>
-        <w:gridCol w:w="36"/>
-        <w:gridCol w:w="57600"/>
+        <w:gridCol w:w="5760"/>
+        <w:gridCol w:w="144"/>
+        <w:gridCol w:w="5760"/>
       </w:tblGrid>
       <w:tr>
         <w:tc>
@@ -525,6 +496,7 @@
           </w:tcPr>
           <w:p>
             <w:pPr>
+              <w:pStyle w:val="Quote"/>
               <w:jc w:val="right"/>
             </w:pPr>
             <w:r>
@@ -538,6 +510,7 @@
           </w:tcPr>
           <w:p>
             <w:pPr>
+              <w:pStyle w:val="Quote"/>
               <w:jc w:val="center"/>
             </w:pPr>
             <w:r>
@@ -551,6 +524,7 @@
           </w:tcPr>
           <w:p>
             <w:pPr>
+              <w:pStyle w:val="Quote"/>
               <w:jc w:val="left"/>
             </w:pPr>
             <w:r>
@@ -561,14 +535,9 @@
       </w:tr>
     </w:tbl>
     <w:p>
-      <w:pPr>
-        <w:jc w:val="center"/>
-      </w:pPr>
+      <w:pPr/>
       <w:r>
-        <w:rPr>
-          <w:sz w:val="20"/>
-        </w:rPr>
-        <w:t>Chasidut discusses the symbolism of oil in Chanukah lights representing truth and light, connecting it to Torah study. The Midrash highlights Moses' role in sanctifying the Tabernacle, the tribe of Levi's faithfulness and righteousness, and Aaron's piety and testing. Commentary emphasizes the loyalty and testing of Levi and Aaron, while Liturgy praises God's creations and rituals. Tanakh stresses the importance of priests' fidelity, Second Temple commentary merges Simeon and Levi, and Targum focuses on Aaron's faithfulness. Musar connects creation and the Tabernacle, while Kabbalah discusses Aaron's role in Temple service and his blessing from the Lord.</w:t>
+        <w:t>Chasidut explains that the oil of the Chanukah lights symbolizes kindness and halakhot revealing the light of truth, with Levi signifying attachment to God. Commentary highlights the loyalty and dedication of the Levites, especially Aaron, in upholding Torah and executing God's justice. Kabbalah emphasizes Aaron's fitness for Temple service through his loyalty and commitment, leading to blessings. Liturgy describes the historical events and rituals in Jewish tradition. Midrash references Moses striking the rock for water. Musar connects the Tabernacle and Aaron to rehabilitation and loving-kindness. Quoting Commentary discusses the virtues of Yaakov, Moses, and Aaron, as well as the tribe of Levi's commitment to Torah study. Second Temple commentary addresses the unity of Simeon and Levi. Tanakh stresses the importance of proper rulings and loyalty to God. Targum recounts Moses blessing the tribe of Levi for their devotion and faithfulness.</w:t>
       </w:r>
     </w:p>
     <w:tbl>
@@ -579,9 +548,9 @@
         <w:jc w:val="left"/>
       </w:tblPr>
       <w:tblGrid>
-        <w:gridCol w:w="57600"/>
-        <w:gridCol w:w="36"/>
-        <w:gridCol w:w="57600"/>
+        <w:gridCol w:w="5760"/>
+        <w:gridCol w:w="144"/>
+        <w:gridCol w:w="5760"/>
       </w:tblGrid>
       <w:tr>
         <w:tc>
@@ -590,6 +559,7 @@
           </w:tcPr>
           <w:p>
             <w:pPr>
+              <w:pStyle w:val="Quote"/>
               <w:jc w:val="right"/>
             </w:pPr>
             <w:r>
@@ -603,6 +573,7 @@
           </w:tcPr>
           <w:p>
             <w:pPr>
+              <w:pStyle w:val="Quote"/>
               <w:jc w:val="center"/>
             </w:pPr>
             <w:r>
@@ -616,6 +587,7 @@
           </w:tcPr>
           <w:p>
             <w:pPr>
+              <w:pStyle w:val="Quote"/>
               <w:jc w:val="left"/>
             </w:pPr>
             <w:r>
@@ -626,14 +598,9 @@
       </w:tr>
     </w:tbl>
     <w:p>
-      <w:pPr>
-        <w:jc w:val="center"/>
-      </w:pPr>
+      <w:pPr/>
       <w:r>
-        <w:rPr>
-          <w:sz w:val="20"/>
-        </w:rPr>
-        <w:t>The Midrash emphasizes the covenant between God and Israel, specifically praising the tribe of Levi for their righteousness and dedication during times of spiritual challenge. It highlights the importance of circumcision and testing individuals' commitment to God. Commentary and Quoting Commentary further commend the Levites for their loyalty, observance of God's word, and rejection of idol worship. Chasidut and Targum praise the tribe of Levi for their spiritual superiority and commitment to God's commandments, while Halakhah notes their role in the House of God and their virtues. The Talmud and Kabbalah discuss specific aspects of the tribe of Levi's actions and blessings, emphasizing their commitment to God and adherence to the proper path.</w:t>
+        <w:t>The tribe of Levi was blessed for their loyalty to God, demonstrated by their rejection of the golden calf and commitment to upholding the covenant and commandments, including circumcision. They were consecrated to serve as priests and were seen as qualitatively superior due to their ability to transcend human limitations and achieve a superior spiritual status. The Levites did not have inheritance of fields and vineyards like other tribes, but were given cities to dwell in and served as a royal guard for God, upholding sanctity and hereditary priesthood. Aaron merited the Urim and Thummim and the ability to perform Temple service by passing a test of disregarding his own family for the service of God, leading to blessings and enrichment in all worlds. The Levites were praised for their faithfulness to the covenant and circumcision, continuing to circumcise their children during the forty years in the desert, which saved the Israelites at crucial moments. The tribe of Levi was consecrated to serve in place of the first-born who failed to rally to Moses, demonstrating complete loyalty to God by rejecting the golden calf.</w:t>
       </w:r>
     </w:p>
     <w:tbl>
@@ -644,9 +611,9 @@
         <w:jc w:val="left"/>
       </w:tblPr>
       <w:tblGrid>
-        <w:gridCol w:w="57600"/>
-        <w:gridCol w:w="36"/>
-        <w:gridCol w:w="57600"/>
+        <w:gridCol w:w="5760"/>
+        <w:gridCol w:w="144"/>
+        <w:gridCol w:w="5760"/>
       </w:tblGrid>
       <w:tr>
         <w:tc>
@@ -655,6 +622,7 @@
           </w:tcPr>
           <w:p>
             <w:pPr>
+              <w:pStyle w:val="Quote"/>
               <w:jc w:val="right"/>
             </w:pPr>
             <w:r>
@@ -668,6 +636,7 @@
           </w:tcPr>
           <w:p>
             <w:pPr>
+              <w:pStyle w:val="Quote"/>
               <w:jc w:val="center"/>
             </w:pPr>
             <w:r>
@@ -681,6 +650,7 @@
           </w:tcPr>
           <w:p>
             <w:pPr>
+              <w:pStyle w:val="Quote"/>
               <w:jc w:val="left"/>
             </w:pPr>
             <w:r>
@@ -691,14 +661,9 @@
       </w:tr>
     </w:tbl>
     <w:p>
-      <w:pPr>
-        <w:jc w:val="center"/>
-      </w:pPr>
+      <w:pPr/>
       <w:r>
-        <w:rPr>
-          <w:sz w:val="20"/>
-        </w:rPr>
-        <w:t>Midrash highlights the significance of Levites in upholding God's laws and teaching Torah, especially in times of idolatry; the importance of incense in connecting with God and appeasing His anger; while Jewish Thought emphasizes the positive effects of actions and deeds in building momentum towards good, with a focus on Torah study for perfection and empathy towards others. Commentary discusses the wealth gained through offering incense and the Levites' role in teaching the Torah, while Halakhah focuses on the Levites' service to God, their freedom from material matters, and the cities set aside for their needs. Chasidut, Mishnah, Targum, Talmud, and Musar offer additional insights into the significance of the Levites, the role of incense, and the importance of Torah study in maintaining a connection with God. Kabbalah emphasizes the divine blessings received by those who serve God faithfully like Aaron.</w:t>
+        <w:t>Chasidut explains how incense brings joy to the heart and nullifies the curse of having to work for sustenance. Halakhah details the Levites' role in serving God and teaching Torah, while Jewish Thought emphasizes the importance of helping the poor and connecting leadership with Torah study. Kabbalah highlights the blessings and enrichment that come from proper service, and the Midrash stresses the significance of the tribe of Levi in upholding religious practices. The Talmud discusses the wealth of those who burn incense and the selection of priests through lotteries, and the Targum emphasizes the priests' role in teaching the law and offering sacrifices.</w:t>
       </w:r>
     </w:p>
     <w:tbl>
@@ -709,9 +674,9 @@
         <w:jc w:val="left"/>
       </w:tblPr>
       <w:tblGrid>
-        <w:gridCol w:w="57600"/>
-        <w:gridCol w:w="36"/>
-        <w:gridCol w:w="57600"/>
+        <w:gridCol w:w="5760"/>
+        <w:gridCol w:w="144"/>
+        <w:gridCol w:w="5760"/>
       </w:tblGrid>
       <w:tr>
         <w:tc>
@@ -720,6 +685,7 @@
           </w:tcPr>
           <w:p>
             <w:pPr>
+              <w:pStyle w:val="Quote"/>
               <w:jc w:val="right"/>
             </w:pPr>
             <w:r>
@@ -733,6 +699,7 @@
           </w:tcPr>
           <w:p>
             <w:pPr>
+              <w:pStyle w:val="Quote"/>
               <w:jc w:val="center"/>
             </w:pPr>
             <w:r>
@@ -746,6 +713,7 @@
           </w:tcPr>
           <w:p>
             <w:pPr>
+              <w:pStyle w:val="Quote"/>
               <w:jc w:val="left"/>
             </w:pPr>
             <w:r>
@@ -756,14 +724,9 @@
       </w:tr>
     </w:tbl>
     <w:p>
-      <w:pPr>
-        <w:jc w:val="center"/>
-      </w:pPr>
+      <w:pPr/>
       <w:r>
-        <w:rPr>
-          <w:sz w:val="20"/>
-        </w:rPr>
-        <w:t>New priests participate in offering incense for blessings. King David excelled in Torah study compared to King Saul. Aaron intercedes during a plague, emphasizing the importance of offering incense. Showing mercy and not stealing from the poor is crucial. Moses and God's closeness is highlighted. Burning incense on the altar brings wealth and blessings. Levi is blessed in Deuteronomy for Temple service and overcoming enemies. Tur HaArokh pleads for resources for the tribe of Levi. Shmuel's father and Rabbi Eliezer discuss accepting offerings despite lineage issues. Disqualified priests can still offer sacrifices. Levites did not receive inheritance due to serving God. Targum interpretations focus on blessings for the tribe of Levi. Chasidut emphasizes blessings on substance and righteousness. Aaron is given Urim and Thummim based on loyalty in Kabbalah.</w:t>
+        <w:t>Various commentators interpret the blessing on the tribe of Levi differently, focusing on aspects such as increase in possessions, protection from enemies, and acceptance of their work. The Levites did not receive a portion in the inheritance of Eretz Yisrael because they were set aside to serve God. In Kabbalah, reaching proper levels allows individuals to ascend to the service in the Temple and bring blessings and enrichment. The Mishnah discusses offering incense in the Temple as a desirable task bringing blessings, while emphasizing compassion towards the vulnerable. Rabbi Yehoshua validates offerings made by disqualified priests, and the Targums speak of blessing the wealth and offerings of Levi.</w:t>
       </w:r>
     </w:p>
     <w:tbl>
@@ -774,9 +737,9 @@
         <w:jc w:val="left"/>
       </w:tblPr>
       <w:tblGrid>
-        <w:gridCol w:w="57600"/>
-        <w:gridCol w:w="36"/>
-        <w:gridCol w:w="57600"/>
+        <w:gridCol w:w="5760"/>
+        <w:gridCol w:w="144"/>
+        <w:gridCol w:w="5760"/>
       </w:tblGrid>
       <w:tr>
         <w:tc>
@@ -785,6 +748,7 @@
           </w:tcPr>
           <w:p>
             <w:pPr>
+              <w:pStyle w:val="Quote"/>
               <w:jc w:val="right"/>
             </w:pPr>
             <w:r>
@@ -798,6 +762,7 @@
           </w:tcPr>
           <w:p>
             <w:pPr>
+              <w:pStyle w:val="Quote"/>
               <w:jc w:val="center"/>
             </w:pPr>
             <w:r>
@@ -811,6 +776,7 @@
           </w:tcPr>
           <w:p>
             <w:pPr>
+              <w:pStyle w:val="Quote"/>
               <w:jc w:val="left"/>
             </w:pPr>
             <w:r>
@@ -821,14 +787,9 @@
       </w:tr>
     </w:tbl>
     <w:p>
-      <w:pPr>
-        <w:jc w:val="center"/>
-      </w:pPr>
+      <w:pPr/>
       <w:r>
-        <w:rPr>
-          <w:sz w:val="20"/>
-        </w:rPr>
-        <w:t>Jewish Thought discusses the relationship between the tribe of Benjamin and the Temple, highlighting Benjamin's innocence and the presence of God in his territory. Halakhah addresses the significance of the chupah in marriage ceremonies, while the Talmud and Midrash expound on Benjamin's role in hosting the Divine Presence. Quoted commentaries reflect on the spiritual and symbolic meanings of Benjamin's blessings and connection to the Temple, with Chasidut emphasizing the spiritual progression from Leah to Rachel through Benjamin and Joseph. The Targum reinforces Benjamin's protection and connection to the Shekinah within his borders.</w:t>
+        <w:t>Chasidut highlights the special qualities of Rachel's sons, Yosef and Binyamin, linked to Leah and the concept of luz. Commentary emphasizes Benjamin's unique blessings, purity, and special relationship with God, with the future Temple in his land during the Messiah's time. Halakhah discusses the interpretation of "ḥupah" for marriage, while Jewish Thought focuses on Benjamin's significance in hosting the Temple. Midrash emphasizes Benjamin's role in sanctifying the Holy Name and hosting the Shechina. Talmud discusses Benjamin's desire to absorb a strip of land with the altar, hosting the Divine Presence in his territory. Targum mentions Mosheh blessing Benjamin for living securely with the Lord and having the Shekinah dwell among them.</w:t>
       </w:r>
     </w:p>
     <w:tbl>
@@ -839,9 +800,9 @@
         <w:jc w:val="left"/>
       </w:tblPr>
       <w:tblGrid>
-        <w:gridCol w:w="57600"/>
-        <w:gridCol w:w="36"/>
-        <w:gridCol w:w="57600"/>
+        <w:gridCol w:w="5760"/>
+        <w:gridCol w:w="144"/>
+        <w:gridCol w:w="5760"/>
       </w:tblGrid>
       <w:tr>
         <w:tc>
@@ -850,6 +811,7 @@
           </w:tcPr>
           <w:p>
             <w:pPr>
+              <w:pStyle w:val="Quote"/>
               <w:jc w:val="right"/>
             </w:pPr>
             <w:r>
@@ -863,6 +825,7 @@
           </w:tcPr>
           <w:p>
             <w:pPr>
+              <w:pStyle w:val="Quote"/>
               <w:jc w:val="center"/>
             </w:pPr>
             <w:r>
@@ -876,6 +839,7 @@
           </w:tcPr>
           <w:p>
             <w:pPr>
+              <w:pStyle w:val="Quote"/>
               <w:jc w:val="left"/>
             </w:pPr>
             <w:r>
@@ -886,14 +850,9 @@
       </w:tr>
     </w:tbl>
     <w:p>
-      <w:pPr>
-        <w:jc w:val="center"/>
-      </w:pPr>
+      <w:pPr/>
       <w:r>
-        <w:rPr>
-          <w:sz w:val="20"/>
-        </w:rPr>
-        <w:t>Jacob blesses his son Joseph with the blessings of God and Shaddai, including fertility blessings from heaven and the deep in Genesis 49:25. This blessing is emphasized in Jewish thought as being on the right side and opposed to the quality of Din on the left side, with a gematria of 985. Moses blesses the tribe of Joseph in Deuteronomy 33:13 with a fruitful land blessed by Adonoy with dew, rain, and water from the depths of the earth. The Torah and Midrash emphasize the blessings of Joseph's land as particularly fertile and blessed by God, with abundant water from above and below, containing good grain, fruit, gold, and silver. Moses notably did not explicitly bless Simeon, but subtly included him in Judah's blessing for historical reasons.</w:t>
+        <w:t>Moses blessed Joseph's land with sweetness from heaven, dew, and groundwater, ensuring fertility and abundance due to Joseph's righteousness and role as a provider, echoing Jacob's blessing. The blessing represented balanced measures and was the most blessed land, ensuring crops even in drought. The blessings from heaven, the deep, and the earth were emphasized, with the Torah avoiding associating God with initiating disaster. Moses blessed the tribe of Joseph with abundant fruit from heaven, dew, rain, and deep waters.</w:t>
       </w:r>
     </w:p>
     <w:tbl>
@@ -904,9 +863,9 @@
         <w:jc w:val="left"/>
       </w:tblPr>
       <w:tblGrid>
-        <w:gridCol w:w="57600"/>
-        <w:gridCol w:w="36"/>
-        <w:gridCol w:w="57600"/>
+        <w:gridCol w:w="5760"/>
+        <w:gridCol w:w="144"/>
+        <w:gridCol w:w="5760"/>
       </w:tblGrid>
       <w:tr>
         <w:tc>
@@ -915,6 +874,7 @@
           </w:tcPr>
           <w:p>
             <w:pPr>
+              <w:pStyle w:val="Quote"/>
               <w:jc w:val="right"/>
             </w:pPr>
             <w:r>
@@ -928,6 +888,7 @@
           </w:tcPr>
           <w:p>
             <w:pPr>
+              <w:pStyle w:val="Quote"/>
               <w:jc w:val="center"/>
             </w:pPr>
             <w:r>
@@ -941,6 +902,7 @@
           </w:tcPr>
           <w:p>
             <w:pPr>
+              <w:pStyle w:val="Quote"/>
               <w:jc w:val="left"/>
             </w:pPr>
             <w:r>
@@ -951,14 +913,9 @@
       </w:tr>
     </w:tbl>
     <w:p>
-      <w:pPr>
-        <w:jc w:val="center"/>
-      </w:pPr>
+      <w:pPr/>
       <w:r>
-        <w:rPr>
-          <w:sz w:val="20"/>
-        </w:rPr>
-        <w:t>The Talmud discusses the importance of gathering fruits from specific positions, such as those facing the sun, while offering remedies for bulmos. Commentary from various scholars emphasizes the influence of the sun and moon on crop ripening, with Chasidut highlighting their impact on human service of God. The Targum reflects on the earth's bountiful harvests influenced by the sun and moon, while Halakhah details the significance of the sun and moon on all living beings and the observances related to the renewal of the moon and sacrifices on Rosh Chodesh.</w:t>
+        <w:t>Chasidut emphasizes the influence of the stars and Mazal on individuals and objects, with the ability to direct inclinations towards holiness. Commentary discusses the sun's influence on fruit ripening and the moon's impact on moisture, highlighting the benefits for agriculture. Halakhah connects the commandment of offering sacrifices on Rosh Chodesh to the significant effects of the sun and moon on the world. Quoting commentary delves into the creation of vegetation on the third day and the symbolism of the garden in Eden. In Talmud, remedies for bulmos involve feeding sheep's tail with honey and consuming fruits ripened by the sun. The Targums on Deuteronomy 33:14 emphasize the role of the sun and moon in producing bounteous harvests month after month.</w:t>
       </w:r>
     </w:p>
     <w:tbl>
@@ -969,9 +926,9 @@
         <w:jc w:val="left"/>
       </w:tblPr>
       <w:tblGrid>
-        <w:gridCol w:w="57600"/>
-        <w:gridCol w:w="36"/>
-        <w:gridCol w:w="57600"/>
+        <w:gridCol w:w="5760"/>
+        <w:gridCol w:w="144"/>
+        <w:gridCol w:w="5760"/>
       </w:tblGrid>
       <w:tr>
         <w:tc>
@@ -980,6 +937,7 @@
           </w:tcPr>
           <w:p>
             <w:pPr>
+              <w:pStyle w:val="Quote"/>
               <w:jc w:val="right"/>
             </w:pPr>
             <w:r>
@@ -993,6 +951,7 @@
           </w:tcPr>
           <w:p>
             <w:pPr>
+              <w:pStyle w:val="Quote"/>
               <w:jc w:val="center"/>
             </w:pPr>
             <w:r>
@@ -1006,6 +965,7 @@
           </w:tcPr>
           <w:p>
             <w:pPr>
+              <w:pStyle w:val="Quote"/>
               <w:jc w:val="left"/>
             </w:pPr>
             <w:r>
@@ -1016,14 +976,9 @@
       </w:tr>
     </w:tbl>
     <w:p>
-      <w:pPr>
-        <w:jc w:val="center"/>
-      </w:pPr>
+      <w:pPr/>
       <w:r>
-        <w:rPr>
-          <w:sz w:val="20"/>
-        </w:rPr>
-        <w:t>Moses praises the mountains of Ephrayim for their blessings, while Talmud discusses the central importance of Benjamin and the Divine Presence in Joseph's land. Targum interpretations emphasize the abundance and fruitfulness from the mountains and hills, passed down through generations. Quoted commentaries highlight Joseph's role in providing blessings through grain distribution in Egypt, with references to the fertile land of Yehudah and the extent of Joseph's blessing.</w:t>
+        <w:t>Rashi, Ibn Ezra, Rabbeinu Bahya, Siftei Chakhamim, Steinsaltz, and Chizkuni discuss the blessings of early ripening fruits on the hills of Joseph in Deuteronomy 33:15. Radak, Rashbam, and Rabbeinu Bahya interpret the blessings of grapes and abundance in the land of Yehudah and Joseph in Genesis 49:11 and 49:26. The Talmud describes the locations of the Tabernacle and Temple in Benjamin's territory, the pleasure of the Dweller in Joseph's territory, and the altar on the border between Joseph and Benjamin. The Targums on Deuteronomy 33:15 attribute the abundance of the land to the blessings and merit of the patriarchs and matriarchs.</w:t>
       </w:r>
     </w:p>
     <w:tbl>
@@ -1034,9 +989,9 @@
         <w:jc w:val="left"/>
       </w:tblPr>
       <w:tblGrid>
-        <w:gridCol w:w="57600"/>
-        <w:gridCol w:w="36"/>
-        <w:gridCol w:w="57600"/>
+        <w:gridCol w:w="5760"/>
+        <w:gridCol w:w="144"/>
+        <w:gridCol w:w="5760"/>
       </w:tblGrid>
       <w:tr>
         <w:tc>
@@ -1045,6 +1000,7 @@
           </w:tcPr>
           <w:p>
             <w:pPr>
+              <w:pStyle w:val="Quote"/>
               <w:jc w:val="right"/>
             </w:pPr>
             <w:r>
@@ -1058,6 +1014,7 @@
           </w:tcPr>
           <w:p>
             <w:pPr>
+              <w:pStyle w:val="Quote"/>
               <w:jc w:val="center"/>
             </w:pPr>
             <w:r>
@@ -1071,6 +1028,7 @@
           </w:tcPr>
           <w:p>
             <w:pPr>
+              <w:pStyle w:val="Quote"/>
               <w:jc w:val="left"/>
             </w:pPr>
             <w:r>
@@ -1081,14 +1039,9 @@
       </w:tr>
     </w:tbl>
     <w:p>
-      <w:pPr>
-        <w:jc w:val="center"/>
-      </w:pPr>
+      <w:pPr/>
       <w:r>
-        <w:rPr>
-          <w:sz w:val="20"/>
-        </w:rPr>
-        <w:t>The Midrash emphasizes Joseph's compassion for his brothers and his loyalty to both family and God. The Tanakh describes Moses encountering the Divine Presence at Horeb. Commentaries analyze Jacob's blessings to Joseph and the symbolism within. The Talmud discusses the significance of Joseph's role in relation to the Temple, while Chasidut explores spiritual concepts through biblical figures like Jacob, Moses, and Aaron. Various commentators offer insights on biblical texts, highlighting themes of salvation and divine blessings. The Targum versions elaborate on blessings bestowed upon Joseph and his distinguished position among his brothers.</w:t>
+        <w:t>The text discusses the meeting of Hesed and Truth in the characters of Aaron and Moses, with Moses learning patience through the burning bush and blessing Joseph with the attribute of patience. Blessings upon the land of Joseph emphasize God's goodwill and bounty, with insights into specific words and phrases provided by various commentators. The term "Shechinah" signifies God's Divine Presence in a specific place or object. Benjamin's sons were named based on the experience of his missing brother, Joseph's bow symbolizes his passion, and Joseph reassures his brothers with gentle words. Joseph was blessed with good land for his righteousness, and the Divine Presence dwelt in the greatness of Joseph. Moses encounters a messenger of God at Mount Horeb in a burning bush, while Jacob blesses Joseph with surpassing blessings. The blessings and favor bestowed upon Joseph are emphasized in all three commentaries on Deuteronomy 33:16.</w:t>
       </w:r>
     </w:p>
     <w:tbl>
@@ -1099,9 +1052,9 @@
         <w:jc w:val="left"/>
       </w:tblPr>
       <w:tblGrid>
-        <w:gridCol w:w="57600"/>
-        <w:gridCol w:w="36"/>
-        <w:gridCol w:w="57600"/>
+        <w:gridCol w:w="5760"/>
+        <w:gridCol w:w="144"/>
+        <w:gridCol w:w="5760"/>
       </w:tblGrid>
       <w:tr>
         <w:tc>
@@ -1110,6 +1063,7 @@
           </w:tcPr>
           <w:p>
             <w:pPr>
+              <w:pStyle w:val="Quote"/>
               <w:jc w:val="right"/>
             </w:pPr>
             <w:r>
@@ -1123,6 +1077,7 @@
           </w:tcPr>
           <w:p>
             <w:pPr>
+              <w:pStyle w:val="Quote"/>
               <w:jc w:val="center"/>
             </w:pPr>
             <w:r>
@@ -1136,6 +1091,7 @@
           </w:tcPr>
           <w:p>
             <w:pPr>
+              <w:pStyle w:val="Quote"/>
               <w:jc w:val="left"/>
             </w:pPr>
             <w:r>
@@ -1146,14 +1102,9 @@
       </w:tr>
     </w:tbl>
     <w:p>
-      <w:pPr>
-        <w:jc w:val="center"/>
-      </w:pPr>
+      <w:pPr/>
       <w:r>
-        <w:rPr>
-          <w:sz w:val="20"/>
-        </w:rPr>
-        <w:t>Midrash texts discuss comparisons between Joseph, the tribes, and future messianic figures, highlight symbolism of offerings, and depict conflicts between Moav and Midyan. Jewish Thought emphasizes the consequences of various biblical figures' actions, including their blessings and future roles. Commentaries offer insights into symbolism, interpretations of verses, and historical context. Talmud commentary explores rewards for Joseph and Issachar, distinctions between tribes, and advice for dream interpretation. Tanakh references battles and authority transitions, while Musar focuses on genealogical associations and roles of the Messiah. Chasidut delves into spiritual concepts and interpretations of biblical verses, Mishnah discusses the shofar, Targum elaborates on blessings for Joseph's descendants, Halakhah sets criteria for shofar use, Liturgy includes prayer themes related to Joseph, and Kabbalah discusses symbolic representations in relation to horns and messianic figures.</w:t>
+        <w:t>Chasidut emphasizes Yosef's connection to inner intelligence and charity, while Moses blesses Joseph's descendants for their military prowess. Halakhah details the requirements for a shofar on Rosh Hashanah, excluding cow horns. Jewish Thought discusses the role of Mashiach ben Yosef in Gog and Magog, and Kabbalah symbolizes the victory over Amalek with cow horns. Liturgy references Joseph as B'chor Shor in prayers for self-improvement, while Midrash discusses the division between light and darkness. Mishnah and Talmud address the suitability of shofarot and blessings of Joseph. Musar highlights the spiritual significance of Amaleik and the concept of "horns." Ramban refutes theories about Simeon's involvement in the sin of Baal-peor, and Tanakh mentions Moses transferring authority to Joshua. Targum speaks of the dominance and victory of Joseph's descendants in battle.</w:t>
       </w:r>
     </w:p>
     <w:tbl>
@@ -1164,9 +1115,9 @@
         <w:jc w:val="left"/>
       </w:tblPr>
       <w:tblGrid>
-        <w:gridCol w:w="57600"/>
-        <w:gridCol w:w="36"/>
-        <w:gridCol w:w="57600"/>
+        <w:gridCol w:w="5760"/>
+        <w:gridCol w:w="144"/>
+        <w:gridCol w:w="5760"/>
       </w:tblGrid>
       <w:tr>
         <w:tc>
@@ -1175,6 +1126,7 @@
           </w:tcPr>
           <w:p>
             <w:pPr>
+              <w:pStyle w:val="Quote"/>
               <w:jc w:val="right"/>
             </w:pPr>
             <w:r>
@@ -1188,6 +1140,7 @@
           </w:tcPr>
           <w:p>
             <w:pPr>
+              <w:pStyle w:val="Quote"/>
               <w:jc w:val="center"/>
             </w:pPr>
             <w:r>
@@ -1201,6 +1154,7 @@
           </w:tcPr>
           <w:p>
             <w:pPr>
+              <w:pStyle w:val="Quote"/>
               <w:jc w:val="left"/>
             </w:pPr>
             <w:r>
@@ -1211,14 +1165,9 @@
       </w:tr>
     </w:tbl>
     <w:p>
-      <w:pPr>
-        <w:jc w:val="center"/>
-      </w:pPr>
+      <w:pPr/>
       <w:r>
-        <w:rPr>
-          <w:sz w:val="20"/>
-        </w:rPr>
-        <w:t>Elyasaf of Gad made offerings on the sixth day connecting with the exodus and Torah partnership. Moses blesses Zebulun for success in trade and Issachar for Torah study, emphasizing their mutually beneficial partnership. Supporting Torah scholars is crucial, akin to the joy of Shabbos. Torah study is a must for all Jewish men, and studying in a house of study is recommended. Zebulun and business activity are essential, with support for Torah scholars praised in various biblical examples. Moses blesses Zebulun before Issachar due to their intertwined relationship, emphasizing their collaboration.Joy in Torah study and business activity are both important aspects for success.</w:t>
+        <w:t>Zebulun is associated with business activity to support Issachar in Torah study, with both considered important. Torah study is prioritized in Halakhah, with support for scholars crucial. The partnership between Zebulun and Issachar in providing for Torah study is emphasized in Midrash and Musar, with blessings highlighting their collaboration. Commentary explains the blessings of Zebulun and Issachar, while Tanakh mentions Joseph presenting his brothers to Pharaoh. Targum emphasizes rejoicing in commerce and Torah study for Zebulun and Issachar.</w:t>
       </w:r>
     </w:p>
     <w:tbl>
@@ -1229,9 +1178,9 @@
         <w:jc w:val="left"/>
       </w:tblPr>
       <w:tblGrid>
-        <w:gridCol w:w="57600"/>
-        <w:gridCol w:w="36"/>
-        <w:gridCol w:w="57600"/>
+        <w:gridCol w:w="5760"/>
+        <w:gridCol w:w="144"/>
+        <w:gridCol w:w="5760"/>
       </w:tblGrid>
       <w:tr>
         <w:tc>
@@ -1240,6 +1189,7 @@
           </w:tcPr>
           <w:p>
             <w:pPr>
+              <w:pStyle w:val="Quote"/>
               <w:jc w:val="right"/>
             </w:pPr>
             <w:r>
@@ -1253,6 +1203,7 @@
           </w:tcPr>
           <w:p>
             <w:pPr>
+              <w:pStyle w:val="Quote"/>
               <w:jc w:val="center"/>
             </w:pPr>
             <w:r>
@@ -1266,6 +1217,7 @@
           </w:tcPr>
           <w:p>
             <w:pPr>
+              <w:pStyle w:val="Quote"/>
               <w:jc w:val="left"/>
             </w:pPr>
             <w:r>
@@ -1276,14 +1228,9 @@
       </w:tr>
     </w:tbl>
     <w:p>
-      <w:pPr>
-        <w:jc w:val="center"/>
-      </w:pPr>
+      <w:pPr/>
       <w:r>
-        <w:rPr>
-          <w:sz w:val="20"/>
-        </w:rPr>
-        <w:t>The Halakhah discusses the significance of the Hillazon and Techelet dye, as well as the signs of the Hillazon. Midrash texts delve into the relationship between Zebulun and Issachar, the actions of Jacob's descendants during sacrifices, speech with different meanings, Moses blessing Israel before the Angel of Death, rewards for the wicked and righteous based on deeds, and God's actions through Divine influence. Commentary explores Zebulun's wealth derived from the sea, connection with Issachar, and drawing others to worship God. Tanakh emphasizes the wisdom and leadership of the Issacharites. Liturgy speaks of recognizing God's sovereignty, the teruah symbolizing repentance and forgiveness, and God's power to shield those who trust in Him. Talmud mentions Zebulun questioning God about unequal land distribution and unique resources in their territory. Targum describes oblations at the mountain, revealing hidden treasures, and dyeing threads in purple. Musar warns against separating from the community and scorn for God's word, while discussing the repair of the world. Kabbalah references the existence of seven seas with one higher sea above them all.</w:t>
+        <w:t>The tribes of Israel, particularly Zebulun and Issachar, will gather at Mount Moriah for festivals, with Zebulun drawing wealth from the seas for Torah study and having hidden treasures in the sand, potentially leading to conversions. The Hillazon and Amidah prayer are discussed in Halakhah, while Guide for the Perplexed explains the actions of incorporeal beings. Rabbi El'azar mentions seven seas in Kabbalah, the psalm of the sons of Korach emphasizes God's sovereignty in Liturgy, and Midrash discusses Moses blessing Israel and Zebulun and Issachar's partnership in Torah. Musar touches on the repair of the world and the consequences of separating from the community. Zebulun's connection to the sea and hidden treasures is highlighted in a quote from Commentary, and in Talmud, God reassures Zebulun of the value of his territory. The Issacharites were skilled in interpreting signs in Tanakh, and Targum discusses the tribes gathering at the mountain of the sanctuary for offerings and utilizing resources from the sea and sands.</w:t>
       </w:r>
     </w:p>
     <w:tbl>
@@ -1294,9 +1241,9 @@
         <w:jc w:val="left"/>
       </w:tblPr>
       <w:tblGrid>
-        <w:gridCol w:w="57600"/>
-        <w:gridCol w:w="36"/>
-        <w:gridCol w:w="57600"/>
+        <w:gridCol w:w="5760"/>
+        <w:gridCol w:w="144"/>
+        <w:gridCol w:w="5760"/>
       </w:tblGrid>
       <w:tr>
         <w:tc>
@@ -1305,6 +1252,7 @@
           </w:tcPr>
           <w:p>
             <w:pPr>
+              <w:pStyle w:val="Quote"/>
               <w:jc w:val="right"/>
             </w:pPr>
             <w:r>
@@ -1318,6 +1266,7 @@
           </w:tcPr>
           <w:p>
             <w:pPr>
+              <w:pStyle w:val="Quote"/>
               <w:jc w:val="center"/>
             </w:pPr>
             <w:r>
@@ -1331,6 +1280,7 @@
           </w:tcPr>
           <w:p>
             <w:pPr>
+              <w:pStyle w:val="Quote"/>
               <w:jc w:val="left"/>
             </w:pPr>
             <w:r>
@@ -1341,14 +1291,9 @@
       </w:tr>
     </w:tbl>
     <w:p>
-      <w:pPr>
-        <w:jc w:val="center"/>
-      </w:pPr>
+      <w:pPr/>
       <w:r>
-        <w:rPr>
-          <w:sz w:val="20"/>
-        </w:rPr>
-        <w:t>Midrash texts highlight Joseph's careful selection of brothers before Pharaoh and the honor of Moses and Joseph's burials, while commentary praises Gad's territorial expansion eastward for grazing. Gad is portrayed as courageous and lion-like in battle, settling conflicts boldly. The Tanakh mentions Gad and Reuben leading battles while protecting their families, and Targum texts compare Gad to a lion killing rulers in war.</w:t>
+        <w:t>Moses blessed Gad for their enlarged territory towards the east, praising their strength and prowess in battle. The Midrash discusses Miriam's sequestering, Moses's burial, and Joseph's selection of five men. The commentary on Genesis 49:19 and Deuteronomy 33:20 highlights Gad's courage and military prowess, with the tribe known for their strength and bravery in defending their territory. The Reubenites and Gadites will lead Israel into battle, while Targum emphasizes Gad's strength in defeating rulers and kings.</w:t>
       </w:r>
     </w:p>
     <w:tbl>
@@ -1359,9 +1304,9 @@
         <w:jc w:val="left"/>
       </w:tblPr>
       <w:tblGrid>
-        <w:gridCol w:w="57600"/>
-        <w:gridCol w:w="36"/>
-        <w:gridCol w:w="57600"/>
+        <w:gridCol w:w="5760"/>
+        <w:gridCol w:w="144"/>
+        <w:gridCol w:w="5760"/>
       </w:tblGrid>
       <w:tr>
         <w:tc>
@@ -1370,6 +1315,7 @@
           </w:tcPr>
           <w:p>
             <w:pPr>
+              <w:pStyle w:val="Quote"/>
               <w:jc w:val="right"/>
             </w:pPr>
             <w:r>
@@ -1383,6 +1329,7 @@
           </w:tcPr>
           <w:p>
             <w:pPr>
+              <w:pStyle w:val="Quote"/>
               <w:jc w:val="center"/>
             </w:pPr>
             <w:r>
@@ -1396,6 +1343,7 @@
           </w:tcPr>
           <w:p>
             <w:pPr>
+              <w:pStyle w:val="Quote"/>
               <w:jc w:val="left"/>
             </w:pPr>
             <w:r>
@@ -1406,14 +1354,9 @@
       </w:tr>
     </w:tbl>
     <w:p>
-      <w:pPr>
-        <w:jc w:val="center"/>
-      </w:pPr>
+      <w:pPr/>
       <w:r>
-        <w:rPr>
-          <w:sz w:val="20"/>
-        </w:rPr>
-        <w:t>Jewish Thought discusses G-d's tolerance and healing through descendants, Moses as an intermediary, the merit of rectifying others, and the importance of Torah. The Midrash and Talmud highlight Moses' burial and role in Torah study, while Commentary and Quoting Commentary elaborate on territorial significance and interpretation of verses. Tanakh includes Joshua's instructions, and Chasidut emphasizes charity and mitzvot. Targum describes Moses' burial site, Mishnah contrasts righteousness and sin, and Musar praises righteousness. Kabbalah delves into spiritual symbolism, while Tosefta details the burial of Joseph and Moses' legacy.</w:t>
+        <w:t>Chasidut emphasizes the connection between charity and embracing mishpat, with references to Deuteronomy and Psalms. Commentary highlights the role of Moses and the tribe of Gad in fulfilling the righteousness of the Lord during the conquest of the land. Jewish Thought stresses the importance of keeping the Torah's chukim for future generations and the merit of rectifying oneself and others. Kabbalah discusses the connection between the Father and the Righteous-One, ensuring the lowly do not return ashamed. Midrash recounts the story of Jonah being thrown into the sea and swallowed by a great fish. Mishnah contrasts the accountability of leading others to righteousness versus sin. Musar discusses Moses' role in defeating adversaries of the Jewish people and the negative traits that led to the downfall of Korach and others. Quoting Commentary attributes righteousness to Moses and sin to Jeroboam. Talmud describes Moses' burial place in the portion of Gad and his role as an inscriber of righteousness. Tanakh mentions the instructions for the fighting men to cross the Jordan armed. Targum discusses the burial plot of Moses and his righteous actions. Tosefta recounts Serakh informing Moses of Joseph's burial and the thigh as the starting point of transgression.</w:t>
       </w:r>
     </w:p>
     <w:tbl>
@@ -1424,9 +1367,9 @@
         <w:jc w:val="left"/>
       </w:tblPr>
       <w:tblGrid>
-        <w:gridCol w:w="57600"/>
-        <w:gridCol w:w="36"/>
-        <w:gridCol w:w="57600"/>
+        <w:gridCol w:w="5760"/>
+        <w:gridCol w:w="144"/>
+        <w:gridCol w:w="5760"/>
       </w:tblGrid>
       <w:tr>
         <w:tc>
@@ -1435,6 +1378,7 @@
           </w:tcPr>
           <w:p>
             <w:pPr>
+              <w:pStyle w:val="Quote"/>
               <w:jc w:val="right"/>
             </w:pPr>
             <w:r>
@@ -1448,6 +1392,7 @@
           </w:tcPr>
           <w:p>
             <w:pPr>
+              <w:pStyle w:val="Quote"/>
               <w:jc w:val="center"/>
             </w:pPr>
             <w:r>
@@ -1461,6 +1406,7 @@
           </w:tcPr>
           <w:p>
             <w:pPr>
+              <w:pStyle w:val="Quote"/>
               <w:jc w:val="left"/>
             </w:pPr>
             <w:r>
@@ -1471,14 +1417,9 @@
       </w:tr>
     </w:tbl>
     <w:p>
-      <w:pPr>
-        <w:jc w:val="center"/>
-      </w:pPr>
+      <w:pPr/>
       <w:r>
-        <w:rPr>
-          <w:sz w:val="20"/>
-        </w:rPr>
-        <w:t>The text delves into the offerings made by the tribal princes, discussing their symbolism and significance with biblical figures such as Moses and Samson. Judah's role in defending Benjamin from Joseph is highlighted, along with various insights into the tribes, specifically focusing on Dan's bravery and territorial expansion. The Talmud mentions Moses appointing judges to execute sinners, while the Targum emphasizes Moses blessing Dan as strong as a lion. Musar discusses the numerical values and symbolism of names in relation to biblical figures.</w:t>
+        <w:t>Dan is likened to a lion's cub due to living near the border and exhibiting bravery and strength, with their tactics compared to those of lions attacking enemies. The tribe of Dan took portions in both the northwest and northeast regions, guarding the borders to prevent enemy forces from entering Israelite territory. In Midrash, Jacob's sons are compared to wild beasts, emphasizing their strength and fierceness. Moses appointed judges to execute sinners, with Phineas taking action against those who worshipped Baal Peor. Moses blesses the tribe of Dan, describing their land as watered by streams from various locations.</w:t>
       </w:r>
     </w:p>
     <w:tbl>
@@ -1489,9 +1430,9 @@
         <w:jc w:val="left"/>
       </w:tblPr>
       <w:tblGrid>
-        <w:gridCol w:w="57600"/>
-        <w:gridCol w:w="36"/>
-        <w:gridCol w:w="57600"/>
+        <w:gridCol w:w="5760"/>
+        <w:gridCol w:w="144"/>
+        <w:gridCol w:w="5760"/>
       </w:tblGrid>
       <w:tr>
         <w:tc>
@@ -1500,6 +1441,7 @@
           </w:tcPr>
           <w:p>
             <w:pPr>
+              <w:pStyle w:val="Quote"/>
               <w:jc w:val="right"/>
             </w:pPr>
             <w:r>
@@ -1513,6 +1455,7 @@
           </w:tcPr>
           <w:p>
             <w:pPr>
+              <w:pStyle w:val="Quote"/>
               <w:jc w:val="center"/>
             </w:pPr>
             <w:r>
@@ -1526,6 +1469,7 @@
           </w:tcPr>
           <w:p>
             <w:pPr>
+              <w:pStyle w:val="Quote"/>
               <w:jc w:val="left"/>
             </w:pPr>
             <w:r>
@@ -1536,14 +1480,9 @@
       </w:tr>
     </w:tbl>
     <w:p>
-      <w:pPr>
-        <w:jc w:val="center"/>
-      </w:pPr>
+      <w:pPr/>
       <w:r>
-        <w:rPr>
-          <w:sz w:val="20"/>
-        </w:rPr>
-        <w:t>In Midrash, specific attributes and associations are given to various Israelite tribes in the camp, Joseph chooses men for Pharaoh based on names repeated in blessings, beauty and blessings are explored for tribes of Asher and Naphtali, and reciting grace over a full cup of wine is linked to receiving boundless inheritance. The Talmud discusses the Sea of Tiberias in Naphtali's portion, blessings over a full cup leading to inheriting two worlds, and conditions imposed by Joshua. Commentary emphasizes Naftali's blessings, including early ripening fruit and borders near the Sea of Galilee. Jewish thought explores the term 'male' as a homonym signifying filling and excellence. Quoting commentary highlights Naftali's favorable blessings and symbols in the north. Targum interpretations focus on Naphtali's satisfaction, favor, blessings, and land inheritance. Kabbalah discusses the Torah, blessings, and inheritance concepts. Musar connects Asher's blessing with generosity, tithing, and eternal blessings. Halakhah details requirements for the cup of blessing and the concept of a full cup earning boundless inheritance.</w:t>
+        <w:t>The tribe of Naphtali was blessed with abundant land and early ripening fruit, symbolizing possession of treasures in both present and future worlds. The cup of blessing must be full, undiluted, and washed before being blessed, with water added at the blessing "ha-aretz." The term "male" in Hebrew signifies completion and attainment of excellence, illustrated through biblical examples. The Torah is considered a blessing, symbolized by the letter ב, providing nourishment and guidance for inheriting both this world and the next. Rabbi Yochanan and R. Jose, son of R. Chanina, state that reciting a blessing over a full cup of wine results in a boundless inheritance in both worlds. Moses blessed the tribe of Naphtali with favor and blessings from the Lord, inheriting land near the Sea of Galilee and to the south.</w:t>
       </w:r>
     </w:p>
     <w:tbl>
@@ -1554,9 +1493,9 @@
         <w:jc w:val="left"/>
       </w:tblPr>
       <w:tblGrid>
-        <w:gridCol w:w="57600"/>
-        <w:gridCol w:w="36"/>
-        <w:gridCol w:w="57600"/>
+        <w:gridCol w:w="5760"/>
+        <w:gridCol w:w="144"/>
+        <w:gridCol w:w="5760"/>
       </w:tblGrid>
       <w:tr>
         <w:tc>
@@ -1565,6 +1504,7 @@
           </w:tcPr>
           <w:p>
             <w:pPr>
+              <w:pStyle w:val="Quote"/>
               <w:jc w:val="right"/>
             </w:pPr>
             <w:r>
@@ -1578,6 +1518,7 @@
           </w:tcPr>
           <w:p>
             <w:pPr>
+              <w:pStyle w:val="Quote"/>
               <w:jc w:val="center"/>
             </w:pPr>
             <w:r>
@@ -1591,6 +1532,7 @@
           </w:tcPr>
           <w:p>
             <w:pPr>
+              <w:pStyle w:val="Quote"/>
               <w:jc w:val="left"/>
             </w:pPr>
             <w:r>
@@ -1601,14 +1543,9 @@
       </w:tr>
     </w:tbl>
     <w:p>
-      <w:pPr>
-        <w:jc w:val="center"/>
-      </w:pPr>
+      <w:pPr/>
       <w:r>
-        <w:rPr>
-          <w:sz w:val="20"/>
-        </w:rPr>
-        <w:t>The Midrash discusses the significance of the Israelite tribes in different directions of the world, with Asher linked to oil and abundance. Commentary emphasizes Asher's richness in oil, popularity among his brothers, and Moses' blessing on his land. Quoting various commentators, Asher's provision of oil for Temple, troops, and world is highlighted. Talmudic sources mention examples of traditions and blessings related to Asher's oil abundance. Targum texts and Musar teachings also emphasize Asher's blessings, generosity, and association with olive oil and abundance.</w:t>
+        <w:t>The month of Shevat is associated with the Tribe of Asher, known for their abundance of olive oil symbolizing wisdom, with blessings from Moses in Genesis and Deuteronomy. Asher's prosperity through olive oil made him well-liked by his brothers, reflected in the beauty and marriages of his daughters. The Midrash discusses various aspects of the tribes, highlighting Asher's association with illumination and Dan with darkness. The tribe of Asher in the camp of Dan was blessed with many sons, possibly due to generosity in charity, with tithing related to unlimited blessings. Ramban, Kli Yakar, Rashbam, Radak, Rashi, and others elaborate on Asher's blessings, emphasizing the abundance of olive trees and oil. The Talmud discusses Asher's tribal portion and abundance of oil, as well as the number of nails permissible on shoes for decoration on the Sabbath. Mosheh blesses Asher's tribe with many sons and favor from their brothers, with an abundance of olives and oil for bathing and nourishment.</w:t>
       </w:r>
     </w:p>
     <w:tbl>
@@ -1619,9 +1556,9 @@
         <w:jc w:val="left"/>
       </w:tblPr>
       <w:tblGrid>
-        <w:gridCol w:w="57600"/>
-        <w:gridCol w:w="36"/>
-        <w:gridCol w:w="57600"/>
+        <w:gridCol w:w="5760"/>
+        <w:gridCol w:w="144"/>
+        <w:gridCol w:w="5760"/>
       </w:tblGrid>
       <w:tr>
         <w:tc>
@@ -1630,6 +1567,7 @@
           </w:tcPr>
           <w:p>
             <w:pPr>
+              <w:pStyle w:val="Quote"/>
               <w:jc w:val="right"/>
             </w:pPr>
             <w:r>
@@ -1643,6 +1581,7 @@
           </w:tcPr>
           <w:p>
             <w:pPr>
+              <w:pStyle w:val="Quote"/>
               <w:jc w:val="center"/>
             </w:pPr>
             <w:r>
@@ -1656,6 +1595,7 @@
           </w:tcPr>
           <w:p>
             <w:pPr>
+              <w:pStyle w:val="Quote"/>
               <w:jc w:val="left"/>
             </w:pPr>
             <w:r>
@@ -1666,14 +1606,9 @@
       </w:tr>
     </w:tbl>
     <w:p>
-      <w:pPr>
-        <w:jc w:val="center"/>
-      </w:pPr>
+      <w:pPr/>
       <w:r>
-        <w:rPr>
-          <w:sz w:val="20"/>
-        </w:rPr>
-        <w:t>Rabbi Yehoshua in Midrash emphasizes the importance of Torah study for a meaningful life, contrasting Torah with death and life. Commentary on Deuteronomy 33:25 explores blessings for Asher in old age, symbolized by iron and copper for protection and strength. Jewish thought interprets "male" as completion, excellence, and filling. Talmud discusses Sabbath rules on footwear and use of olive oil. Targum translations emphasize the strength of Asher in old age. Quoting commentary highlights the spiritual nourishment of Torah study in Israel and Moses' praise for the land's abundance. Chasidut discusses the importance of guarding one's youth for a good old age and the enduring legacy of passing down wisdom through Torah inheritance.</w:t>
+        <w:t>Chasidut emphasizes the connection between strength in youth and blessings in old age, as exemplified by Moshe Rabbeinu passing down wisdom to future generations. The blessing to the tribe of Asher promises security, prosperity, and strength, symbolized by protection from invaders and the flow of abundance even in old age. The Midrashic texts highlight the prosperity of Eretz Yisrael and the importance of Torah scholars in guiding others towards wisdom and life. In Talmud, the rules regarding wearing nail-studded work-boots on the Sabbath are discussed, with differing opinions on the number of nails considered a decoration. Targum texts emphasize the enduring strength and vitality of the tribe of Asher in old age compared to their youth.</w:t>
       </w:r>
     </w:p>
     <w:tbl>
@@ -1684,9 +1619,9 @@
         <w:jc w:val="left"/>
       </w:tblPr>
       <w:tblGrid>
-        <w:gridCol w:w="57600"/>
-        <w:gridCol w:w="36"/>
-        <w:gridCol w:w="57600"/>
+        <w:gridCol w:w="5760"/>
+        <w:gridCol w:w="144"/>
+        <w:gridCol w:w="5760"/>
       </w:tblGrid>
       <w:tr>
         <w:tc>
@@ -1695,6 +1630,7 @@
           </w:tcPr>
           <w:p>
             <w:pPr>
+              <w:pStyle w:val="Quote"/>
               <w:jc w:val="right"/>
             </w:pPr>
             <w:r>
@@ -1708,6 +1644,7 @@
           </w:tcPr>
           <w:p>
             <w:pPr>
+              <w:pStyle w:val="Quote"/>
               <w:jc w:val="center"/>
             </w:pPr>
             <w:r>
@@ -1721,6 +1658,7 @@
           </w:tcPr>
           <w:p>
             <w:pPr>
+              <w:pStyle w:val="Quote"/>
               <w:jc w:val="left"/>
             </w:pPr>
             <w:r>
@@ -1731,14 +1669,9 @@
       </w:tr>
     </w:tbl>
     <w:p>
-      <w:pPr>
-        <w:jc w:val="center"/>
-      </w:pPr>
+      <w:pPr/>
       <w:r>
-        <w:rPr>
-          <w:sz w:val="20"/>
-        </w:rPr>
-        <w:t>Jewish thought explores interpretation of verses, idolatry concerns of the moon, control over the calendar, and symbolic connections to creation. Talmud discusses divine beings, scrolls in the Temple, and confirming texts. Commentary emphasizes serving God wholeheartedly, His unique power, and direct connection to Israel. Chasidut delves into God's restrictions based on human behavior. Kabbalah explores the importance of the names of God, righteousness, and rewards. Targum highlights the incomparable nature of God in the heavens. Quoting commentary discusses the influence of observance on God's powers and the significance of Jewish experiences. Musar emphasizes studying Torah as an act of kindness to God.</w:t>
+        <w:t>Chasidut connects G'd's attributes to the behavior of the Jewish people, emphasizing divine assistance and uniqueness. Jewish Thought discusses God's dominion over celestial bodies and the significance of the number ten in creation. Kabbalah explores the importance of righteous actions and the relationship between divine names. Midrash delves into the structure of the Earth, firmaments, and the significance of Torah study. Musar highlights the kindness of studying Torah לשמה. Quoting Commentary references interpretations of the firmament, celestial camp, and God's powers. Talmud mentions discrepancies in scrolls found in the Temple courtyard and discusses God dwelling above celestial beings in Aravot. Targum emphasizes the incomparable nature of the God of Israel residing in the heavens.</w:t>
       </w:r>
     </w:p>
     <w:tbl>
@@ -1749,9 +1682,9 @@
         <w:jc w:val="left"/>
       </w:tblPr>
       <w:tblGrid>
-        <w:gridCol w:w="57600"/>
-        <w:gridCol w:w="36"/>
-        <w:gridCol w:w="57600"/>
+        <w:gridCol w:w="5760"/>
+        <w:gridCol w:w="144"/>
+        <w:gridCol w:w="5760"/>
       </w:tblGrid>
       <w:tr>
         <w:tc>
@@ -1760,6 +1693,7 @@
           </w:tcPr>
           <w:p>
             <w:pPr>
+              <w:pStyle w:val="Quote"/>
               <w:jc w:val="right"/>
             </w:pPr>
             <w:r>
@@ -1773,6 +1707,7 @@
           </w:tcPr>
           <w:p>
             <w:pPr>
+              <w:pStyle w:val="Quote"/>
               <w:jc w:val="center"/>
             </w:pPr>
             <w:r>
@@ -1786,6 +1721,7 @@
           </w:tcPr>
           <w:p>
             <w:pPr>
+              <w:pStyle w:val="Quote"/>
               <w:jc w:val="left"/>
             </w:pPr>
             <w:r>
@@ -1796,14 +1732,9 @@
       </w:tr>
     </w:tbl>
     <w:p>
-      <w:pPr>
-        <w:jc w:val="center"/>
-      </w:pPr>
+      <w:pPr/>
       <w:r>
-        <w:rPr>
-          <w:sz w:val="20"/>
-        </w:rPr>
-        <w:t>The texts mention the importance of God as the sustainer of the world, the power of prayer, Torah study, and humility, as well as the significance of refraining from impurity and overcoming physical urges. Various commentaries elaborate on God's role in supporting and protecting the world, while Kabbalistic teachings emphasize God as the primary cause of all existence. Additionally, Halakhic practices are outlined for Torah readings, and Chasidic teachings discuss themes of ascension, delight, and healing through spiritual practices. Lastly, Musar teachings highlight the importance of humility and self-perception in the eyes of God, as well as the role of good deeds in repairing the universe.</w:t>
+        <w:t>Chasidut emphasizes removing desires for money and idolatry, ascending with lights to enjoy the inheritance of the patriarchs, and following counsel and the merit of the Patriarchs for healing and understanding. Halakhah details the procedures after Hakafos with three Sifrei Torah, while Jewish Thought explores the concept of dominion over things and the importance of belief in God. Kabbalah delves into God's role as creator and sustainer, the mysteries of the Torah, and the dependence of all existence on God. Midrash discusses the support of the world by various elements, the importance of studying Torah and prayer, and the relationship between God and the world. Musar highlights G-d as the "place" of the world, favoring the Jewish people for their humility, and adding stature to G-d through good deeds. Quoting Commentary includes explanations from various commentators on topics such as marriage restrictions for a priest's daughter, the modesty of the righteous, and the inability of the world to contain God. Talmud recounts instances of discrepancies in Torah scrolls found in the Temple court, the creation of the world, and discussions on God as the "Place" of the world. Targum emphasizes the eternal God's power, protection of His people, and scattering of enemies through His Word.</w:t>
       </w:r>
     </w:p>
     <w:tbl>
@@ -1814,9 +1745,9 @@
         <w:jc w:val="left"/>
       </w:tblPr>
       <w:tblGrid>
-        <w:gridCol w:w="57600"/>
-        <w:gridCol w:w="36"/>
-        <w:gridCol w:w="57600"/>
+        <w:gridCol w:w="5760"/>
+        <w:gridCol w:w="144"/>
+        <w:gridCol w:w="5760"/>
       </w:tblGrid>
       <w:tr>
         <w:tc>
@@ -1825,6 +1756,7 @@
           </w:tcPr>
           <w:p>
             <w:pPr>
+              <w:pStyle w:val="Quote"/>
               <w:jc w:val="right"/>
             </w:pPr>
             <w:r>
@@ -1838,6 +1770,7 @@
           </w:tcPr>
           <w:p>
             <w:pPr>
+              <w:pStyle w:val="Quote"/>
               <w:jc w:val="center"/>
             </w:pPr>
             <w:r>
@@ -1851,6 +1784,7 @@
           </w:tcPr>
           <w:p>
             <w:pPr>
+              <w:pStyle w:val="Quote"/>
               <w:jc w:val="left"/>
             </w:pPr>
             <w:r>
@@ -1861,14 +1795,9 @@
       </w:tr>
     </w:tbl>
     <w:p>
-      <w:pPr>
-        <w:jc w:val="center"/>
-      </w:pPr>
+      <w:pPr/>
       <w:r>
-        <w:rPr>
-          <w:sz w:val="20"/>
-        </w:rPr>
-        <w:t>The Midrash discusses Israel's desire to be like dew, Jacob's reliance on God, Moses' decrees challenged by prophets, Israel as beloved of the Lord, and Mordekhai's greatness through prayer. Jewish Thought highlights Jacob receiving Esau's blessing, loneliness as a positive attribute, and spiritual personalities like Moses, Elijah, and Abraham. Commentary delves into metaphorical interpretations of Jacob's descendants and blessings of land with dew. The Liturgy praises God's path and exaltation, the Talmud discusses decrees and consequences, Mishnah details roasting the Paschal lamb, Targum explains blessings of Israel's secure living conditions, and Kabbalah focuses on Jacob's purity and leadership.</w:t>
+        <w:t>Chasidut explains that foreign thoughts stem from the corruption of mishpat related to the eyes, illustrated by the verse "They came to AYN Mishpat." Jewish Thought discusses the positive aspects of loneliness for spiritual growth, while Kabbalah emphasizes Jacob's descendants dwelling securely alone in exile. Liturgy praises God for His path through the Reed Sea and the dew in the skies. Midrash highlights Israel's connection to dew and God's peace, and Mishnah details the roasting of the Paschal lamb. Quoting Commentary offers interpretations of various biblical verses, and Talmud discusses Israel's solitude in terms of wealth and sorrow. Tanakh includes blessings for abundance and security, and Targum describes Israel living securely in a land of blessing.</w:t>
       </w:r>
     </w:p>
     <w:tbl>
@@ -1879,9 +1808,9 @@
         <w:jc w:val="left"/>
       </w:tblPr>
       <w:tblGrid>
-        <w:gridCol w:w="57600"/>
-        <w:gridCol w:w="36"/>
-        <w:gridCol w:w="57600"/>
+        <w:gridCol w:w="5760"/>
+        <w:gridCol w:w="144"/>
+        <w:gridCol w:w="5760"/>
       </w:tblGrid>
       <w:tr>
         <w:tc>
@@ -1890,6 +1819,7 @@
           </w:tcPr>
           <w:p>
             <w:pPr>
+              <w:pStyle w:val="Quote"/>
               <w:jc w:val="right"/>
             </w:pPr>
             <w:r>
@@ -1903,6 +1833,7 @@
           </w:tcPr>
           <w:p>
             <w:pPr>
+              <w:pStyle w:val="Quote"/>
               <w:jc w:val="center"/>
             </w:pPr>
             <w:r>
@@ -1916,6 +1847,7 @@
           </w:tcPr>
           <w:p>
             <w:pPr>
+              <w:pStyle w:val="Quote"/>
               <w:jc w:val="left"/>
             </w:pPr>
             <w:r>
@@ -1926,24 +1858,21 @@
       </w:tr>
     </w:tbl>
     <w:p>
-      <w:pPr>
-        <w:jc w:val="center"/>
-      </w:pPr>
+      <w:pPr/>
       <w:r>
-        <w:rPr>
-          <w:sz w:val="20"/>
-        </w:rPr>
-        <w:t>On Shemini Atzeret, prayers are recited, and Torah scrolls are read with various blessings and selections, focusing on King Solomon's blessing. The Amidah prayer emphasizes God's attributes, and various commentaries delve into the uniqueness and protection of Israel. The Talmud and commentary explore Israel's chosen status and happiness, while Tanakh recounts the Gibeonites' deception. Chasidut discusses the dangers of prideful leaders, and Kabbalah explains the ascent of the Jewish people towards the Unlimited One. Targum highlights Israel's fortune and victory over enemies, and liturgy includes verses emphasizing triumph over adversaries, reflecting on God's protection and support. Torah beings insight into the blessings and gifts bestowed upon Israel compared to other nations.</w:t>
+        <w:t>Chasidut warns against leaders wielding the sword of pride, obtained through converts, to rule over the people arrogantly (Likutei Moharan). In Jewish Thought, prosperity and ruin are tied to God's pleasure and anger, respectively, with Gersonides explaining God's foreknowledge. Kabbalah discusses Israel's ascent to the Unlimited One-Ein Sof through the middle line, while Liturgy and Midrash emphasize God's role in Israel's victories. Musar discusses how blessings were used differently by Samael and Rahav, leading to the Torah being bestowed upon Israel. Talmud highlights the importance of delighting in Shabbat, and Tanakh recounts the deception of the Gibeonites by Joshua. Targum emphasizes Israel's unique blessings and protection from God.</w:t>
+      </w:r>
+    </w:p>
+    <w:p>
+      <w:r>
+        <w:br w:type="page"/>
       </w:r>
     </w:p>
     <w:p>
       <w:pPr>
-        <w:jc w:val="center"/>
+        <w:pStyle w:val="Heading2"/>
       </w:pPr>
       <w:r>
-        <w:rPr>
-          <w:sz w:val="48"/>
-        </w:rPr>
         <w:t>Deuteronomy 34</w:t>
       </w:r>
     </w:p>
@@ -1955,9 +1884,9 @@
         <w:jc w:val="left"/>
       </w:tblPr>
       <w:tblGrid>
-        <w:gridCol w:w="57600"/>
-        <w:gridCol w:w="36"/>
-        <w:gridCol w:w="57600"/>
+        <w:gridCol w:w="5760"/>
+        <w:gridCol w:w="144"/>
+        <w:gridCol w:w="5760"/>
       </w:tblGrid>
       <w:tr>
         <w:tc>
@@ -1966,6 +1895,7 @@
           </w:tcPr>
           <w:p>
             <w:pPr>
+              <w:pStyle w:val="Quote"/>
               <w:jc w:val="right"/>
             </w:pPr>
             <w:r>
@@ -1979,6 +1909,7 @@
           </w:tcPr>
           <w:p>
             <w:pPr>
+              <w:pStyle w:val="Quote"/>
               <w:jc w:val="center"/>
             </w:pPr>
             <w:r>
@@ -1992,6 +1923,7 @@
           </w:tcPr>
           <w:p>
             <w:pPr>
+              <w:pStyle w:val="Quote"/>
               <w:jc w:val="left"/>
             </w:pPr>
             <w:r>
@@ -2002,14 +1934,9 @@
       </w:tr>
     </w:tbl>
     <w:p>
-      <w:pPr>
-        <w:jc w:val="center"/>
-      </w:pPr>
+      <w:pPr/>
       <w:r>
-        <w:rPr>
-          <w:sz w:val="20"/>
-        </w:rPr>
-        <w:t>Moses is denied entry to the Promised Land due to the people's unworthiness, but he prepares Joshua for leadership and stresses the importance of observing mitzvot. Moses' physical strength and supernatural eyesight are highlighted in the text. The Midrash emphasizes the importance of prayer and the power of changing decrees through dialogue with God. The Targum describes God showing Moses the entire land of Israel. Musar discusses Moses requesting a successor with a perfect mind, reaching spiritual achievements at the time of his death, and Israel fearing death if they continued to acquire greater insights. The Tosefta details the carrying of Moses' bones and divine retribution for transgression starting at the thigh.</w:t>
+        <w:t>Moses was granted supernatural eyesight on Mount Nebo to see the entire land of Israel prophetically, including future events in different regions. On Simchat Torah, a custom involves everyone in the congregation reading the Torah to increase joy. Moses' death and burial are described in the Midrash, emphasizing the power of prayer and the significance of his requests being granted by God. In Musar, Moses asks for a successor to unite the Jewish people, reaching the fiftieth level of understanding before his death, symbolized by his ascent to Mount Nebo. The Talmud notes Moses' physical strength until his death and the boundaries of Eretz Yisrael. In Tanakh, the Danites set up a sculptured image and Jonathan serves as a priest for them. The Targum emphasizes the land shown to Moses and the mighty acts of future leaders, while the Tosefta describes Moses' burial by the Shekhinah and the significance of divine retribution.</w:t>
       </w:r>
     </w:p>
     <w:tbl>
@@ -2020,9 +1947,9 @@
         <w:jc w:val="left"/>
       </w:tblPr>
       <w:tblGrid>
-        <w:gridCol w:w="57600"/>
-        <w:gridCol w:w="36"/>
-        <w:gridCol w:w="57600"/>
+        <w:gridCol w:w="5760"/>
+        <w:gridCol w:w="144"/>
+        <w:gridCol w:w="5760"/>
       </w:tblGrid>
       <w:tr>
         <w:tc>
@@ -2031,6 +1958,7 @@
           </w:tcPr>
           <w:p>
             <w:pPr>
+              <w:pStyle w:val="Quote"/>
               <w:jc w:val="right"/>
             </w:pPr>
             <w:r>
@@ -2044,6 +1972,7 @@
           </w:tcPr>
           <w:p>
             <w:pPr>
+              <w:pStyle w:val="Quote"/>
               <w:jc w:val="center"/>
             </w:pPr>
             <w:r>
@@ -2057,6 +1986,7 @@
           </w:tcPr>
           <w:p>
             <w:pPr>
+              <w:pStyle w:val="Quote"/>
               <w:jc w:val="left"/>
             </w:pPr>
             <w:r>
@@ -2067,14 +1997,9 @@
       </w:tr>
     </w:tbl>
     <w:p>
-      <w:pPr>
-        <w:jc w:val="center"/>
-      </w:pPr>
+      <w:pPr/>
       <w:r>
-        <w:rPr>
-          <w:sz w:val="20"/>
-        </w:rPr>
-        <w:t>In Deuteronomy 34:2, God showed Moses the land of Israel, including Naphtali, Ephraim, Manasseh, and Judah, as well as historical battles and future events. Various Midrash sources mention seeing specific individuals and territories in the visions. The Targum references these lands up to the western sea, and specific events and individuals in the tribes mentioned. Commentary elaborates on the Hebrew terms for directions, exclusive gifts to the Jewish people, the Sea of Reeds as the boundary of Israel, and the significance of terms like east, west, south, and north in relation to the world's orientation. The Talmudic mention of Divine Glory in the west and the sea representing the Torah are also discussed.</w:t>
+        <w:t>God showed Moses the land of Naphtali, Ephraim, Manasseh, Judah, and the western sea, revealing their prosperity, ruin, and future events, including wars and victories of various tribes and kings, as well as the resurrection of the dead. The regions mentioned in the verse are identified according to the tribes that settled there, with the "last sea" referring to the Mediterranean Sea. The Targum commentary on Deuteronomy 34:2 mentions the territories of Naphtali, Ephraim, Manasseh, and Judah, as well as the leaders and kings associated with these regions until the destruction of the sanctuary. Rabbeinu Bahya, Ramban, and Rashi provide insights into the significance of Hebrew terms for directions and emphasize the exclusivity of certain gifts to the Jewish people, such as prophecy, Torah, the land of Israel, and resurrection of the bodies.</w:t>
       </w:r>
     </w:p>
     <w:tbl>
@@ -2085,9 +2010,9 @@
         <w:jc w:val="left"/>
       </w:tblPr>
       <w:tblGrid>
-        <w:gridCol w:w="57600"/>
-        <w:gridCol w:w="36"/>
-        <w:gridCol w:w="57600"/>
+        <w:gridCol w:w="5760"/>
+        <w:gridCol w:w="144"/>
+        <w:gridCol w:w="5760"/>
       </w:tblGrid>
       <w:tr>
         <w:tc>
@@ -2096,6 +2021,7 @@
           </w:tcPr>
           <w:p>
             <w:pPr>
+              <w:pStyle w:val="Quote"/>
               <w:jc w:val="right"/>
             </w:pPr>
             <w:r>
@@ -2109,6 +2035,7 @@
           </w:tcPr>
           <w:p>
             <w:pPr>
+              <w:pStyle w:val="Quote"/>
               <w:jc w:val="center"/>
             </w:pPr>
             <w:r>
@@ -2122,6 +2049,7 @@
           </w:tcPr>
           <w:p>
             <w:pPr>
+              <w:pStyle w:val="Quote"/>
               <w:jc w:val="left"/>
             </w:pPr>
             <w:r>
@@ -2132,14 +2060,9 @@
       </w:tr>
     </w:tbl>
     <w:p>
-      <w:pPr>
-        <w:jc w:val="center"/>
-      </w:pPr>
+      <w:pPr/>
       <w:r>
-        <w:rPr>
-          <w:sz w:val="20"/>
-        </w:rPr>
-        <w:t>Rabbi Yehoshua ben Levi plans to prepare Jericho's fields for when the Temple is rebuilt as a reward for Jethro's descendants, supported by charity. Various commentators offer insights on the significance of locations like Jericho and Tzo’ar in biblical texts. Chasidut discusses the spiritual symbolism of scent and dates in relation to Jericho's inhabitants. Midrash and Targum provide additional insights into the geographical and symbolic importance of Jericho, including references to Sodom, Gomorrah, and the city's connection to Divinity. Mishnah recounts a debate among rabbis on remarriage based on testimony, with Rabbi Akiva emphasizing the importance of women's testimony.</w:t>
+        <w:t>Chasidut explains the significance of Jericho in symbolizing the connection to ethereal levels and the idea that the end is embedded in the beginning, while the sages disagreed with the practice of reciting the Shema without pausing after "today." Rashi, Steinsaltz, Chizkuni, and Midrash provide interpretations of various terms and concepts related to the land and God's revelations. Mishnah discusses the protocol for allowing remarriage based on hearsay testimony, with Rabbi Akiva arguing against relying on women's testimony. The Talmud mentions Rabbi Yehoshua ben Levi's beliefs about the Temple's location and the descendants of Jethro, while Tanakh and Targum provide further insights and interpretations related to Jericho and surrounding areas.</w:t>
       </w:r>
     </w:p>
     <w:tbl>
@@ -2150,9 +2073,9 @@
         <w:jc w:val="left"/>
       </w:tblPr>
       <w:tblGrid>
-        <w:gridCol w:w="57600"/>
-        <w:gridCol w:w="36"/>
-        <w:gridCol w:w="57600"/>
+        <w:gridCol w:w="5760"/>
+        <w:gridCol w:w="144"/>
+        <w:gridCol w:w="5760"/>
       </w:tblGrid>
       <w:tr>
         <w:tc>
@@ -2161,6 +2084,7 @@
           </w:tcPr>
           <w:p>
             <w:pPr>
+              <w:pStyle w:val="Quote"/>
               <w:jc w:val="right"/>
             </w:pPr>
             <w:r>
@@ -2174,6 +2098,7 @@
           </w:tcPr>
           <w:p>
             <w:pPr>
+              <w:pStyle w:val="Quote"/>
               <w:jc w:val="center"/>
             </w:pPr>
             <w:r>
@@ -2187,6 +2112,7 @@
           </w:tcPr>
           <w:p>
             <w:pPr>
+              <w:pStyle w:val="Quote"/>
               <w:jc w:val="left"/>
             </w:pPr>
             <w:r>
@@ -2197,14 +2123,9 @@
       </w:tr>
     </w:tbl>
     <w:p>
-      <w:pPr>
-        <w:jc w:val="center"/>
-      </w:pPr>
+      <w:pPr/>
       <w:r>
-        <w:rPr>
-          <w:sz w:val="20"/>
-        </w:rPr>
-        <w:t>In Jewish thought, Moses was shown but denied entry into the Land of Gilead as a vision of the future, the Talmud discusses various teachings such as relieving oneself in a cemetery being disrespectful, and the Halakhah emphasizes the obligation for fathers to teach Torah to their children. In the Second Temple era, Philo explores the spiritual significance of Abraham's migration, and the Targum states that Moses will only see but not enter the land promised to the patriarchs. Commentary suggests that Moses not entering the land symbolizes his soul ascending directly to heaven, and various rabbinic commentators analyze the fulfillment of God's oath to the patriarchs regarding the land of Israel.</w:t>
+        <w:t>Moses was shown the land of Israel to fulfill the oath to the patriarchs, but forbidden to enter to prevent his blessing from invalidating future events. Communication between Moses and the patriarchs after death is debated, with the Talmud suggesting the dead can communicate. Moses' soul ascended to heaven immediately upon death. Fathers are obligated to teach their sons Torah from a young age, aligning with the Mishnah's instruction to start studying Scripture at five. Moses' viewing of the land was interpreted as a vision of the future, distinct from other mortals. Rabbi Akiva and Rabbi Eliezer have different interpretations of how Moses saw the land, with the Midrash discussing future generations and the number of benedictions a man should pray each day. Philo emphasizes the allegorical meaning of Abraham's migration and the importance of faith in God's promises. The Talmud discusses the number of mitzvot in the Torah and the disrespect of relieving oneself in a cemetery. God promised Moses that the land of Israel would be given to the descendants of the patriarchs, but Moses would only see it with his eyes.</w:t>
       </w:r>
     </w:p>
     <w:tbl>
@@ -2215,9 +2136,9 @@
         <w:jc w:val="left"/>
       </w:tblPr>
       <w:tblGrid>
-        <w:gridCol w:w="57600"/>
-        <w:gridCol w:w="36"/>
-        <w:gridCol w:w="57600"/>
+        <w:gridCol w:w="5760"/>
+        <w:gridCol w:w="144"/>
+        <w:gridCol w:w="5760"/>
       </w:tblGrid>
       <w:tr>
         <w:tc>
@@ -2226,6 +2147,7 @@
           </w:tcPr>
           <w:p>
             <w:pPr>
+              <w:pStyle w:val="Quote"/>
               <w:jc w:val="right"/>
             </w:pPr>
             <w:r>
@@ -2239,6 +2161,7 @@
           </w:tcPr>
           <w:p>
             <w:pPr>
+              <w:pStyle w:val="Quote"/>
               <w:jc w:val="center"/>
             </w:pPr>
             <w:r>
@@ -2252,6 +2175,7 @@
           </w:tcPr>
           <w:p>
             <w:pPr>
+              <w:pStyle w:val="Quote"/>
               <w:jc w:val="left"/>
             </w:pPr>
             <w:r>
@@ -2262,14 +2186,9 @@
       </w:tr>
     </w:tbl>
     <w:p>
-      <w:pPr>
-        <w:jc w:val="center"/>
-      </w:pPr>
+      <w:pPr/>
       <w:r>
-        <w:rPr>
-          <w:sz w:val="20"/>
-        </w:rPr>
-        <w:t>Moses died in an unknown location to prevent desecration, with different interpretations including a kiss from God; his humility is highlighted by being referred to as a servant of the Lord. Despite not entering, Moses saw the Land of Israel before his death, with the concept of "death by divine kiss" applying to other righteous individuals like Aaron and Miriam. Various perspectives on Moses' death include prayers to avoid it, and Targum elaborates on his virtues and death. The deaths of Moses, Aaron, and Miriam are seen as peaceful, showing intense love for God as a deliverance from death in Jewish thought and Chasidut. Moses' body did not decay, symbolizing his spiritual connection, and Second Temple views him as the Wise Man ascending to God.</w:t>
+        <w:t>The Talmud describes the deaths of Moses, Aaron, and Miriam as being like a divine kiss from God, symbolizing their great love and knowledge of Him. Moses' death was marked by his soul being removed from his body by a kiss from God, leading to mourning in heaven. Moses' ability to stand next to God at the revelation is highlighted, and his burial place remains unknown to prevent desecration. Moses' death is discussed in various commentaries, with Ramban emphasizing his blessing being fulfilled as a man of God, and lessons in leadership highlighting his role as a servant of God.</w:t>
       </w:r>
     </w:p>
     <w:tbl>
@@ -2280,9 +2199,9 @@
         <w:jc w:val="left"/>
       </w:tblPr>
       <w:tblGrid>
-        <w:gridCol w:w="57600"/>
-        <w:gridCol w:w="36"/>
-        <w:gridCol w:w="57600"/>
+        <w:gridCol w:w="5760"/>
+        <w:gridCol w:w="144"/>
+        <w:gridCol w:w="5760"/>
       </w:tblGrid>
       <w:tr>
         <w:tc>
@@ -2291,6 +2210,7 @@
           </w:tcPr>
           <w:p>
             <w:pPr>
+              <w:pStyle w:val="Quote"/>
               <w:jc w:val="right"/>
             </w:pPr>
             <w:r>
@@ -2304,6 +2224,7 @@
           </w:tcPr>
           <w:p>
             <w:pPr>
+              <w:pStyle w:val="Quote"/>
               <w:jc w:val="center"/>
             </w:pPr>
             <w:r>
@@ -2317,6 +2238,7 @@
           </w:tcPr>
           <w:p>
             <w:pPr>
+              <w:pStyle w:val="Quote"/>
               <w:jc w:val="left"/>
             </w:pPr>
             <w:r>
@@ -2327,14 +2249,9 @@
       </w:tr>
     </w:tbl>
     <w:p>
-      <w:pPr>
-        <w:jc w:val="center"/>
-      </w:pPr>
+      <w:pPr/>
       <w:r>
-        <w:rPr>
-          <w:sz w:val="20"/>
-        </w:rPr>
-        <w:t>Midrash texts discuss various biblical stories and characters, such as Moses leading the Israelites and the sins of the Israelites. Commentary focuses on the unknown burial place of Moses, discussing God's personal intervention and acts of kindness. The Talmud highlights acts of kindness throughout the Torah and the divine role in burial. Chasidut delves into the symbolism of Moses' burial against idol worship. Mishnah emphasizes rewards for good deeds, including the burial of Moses by God. Second Temple texts discuss the translation of virtuous men like Moses. Targum versions explain Moses' burial in a valley facing the idol Peor. Kabbalah connects humility to closeness to the Creator, while Musar stresses the importance of burying the dead with mercy and providing for the needy. Tosefta details Moses' retrieval of Joseph's coffin and the angels' eulogies at Moses' burial.</w:t>
+        <w:t>Chasidut explains that Haman symbolizes idol worship, countered by Moshe who received the Torah to eliminate idolatry and was buried opposite Beit Pe'or to signify the elimination of idolatry. Commentary from Rashi, Ibn Ezra, Sforno, Rabbeinu Bahya, Steinsaltz, Chizkuni, and others discusses the burial of Moses and the mystery surrounding its location. Jewish Thought reflects on God's sorrow, Moses' unfulfilled longing, and the negative experience of his death, contrasting with Elijah and Enoch's ascension to Heaven. Kabbalah emphasizes the importance of humility in connecting with the Creator. Midrash highlights instances of steadfast love in the Torah, including God burying Moses. Mishnah states that God personally buries righteous individuals. Musar discusses the duty of burying the dead and the importance of emulating God's ways. Quoting Commentary from various sources emphasizes the reflexive use of pronouns in the Torah and the unknown burial place of Moses to prevent it from becoming a place of worship. Second Temple texts mention the translation of virtuous individuals to another place of abode. Talmud discusses Moses' burial by God, the unknown location of his grave, and the importance of acts of kindness. Targum and Tosefta provide additional details on Moses' burial location and the Divine retribution on initiators of transgression.</w:t>
       </w:r>
     </w:p>
     <w:tbl>
@@ -2345,9 +2262,9 @@
         <w:jc w:val="left"/>
       </w:tblPr>
       <w:tblGrid>
-        <w:gridCol w:w="57600"/>
-        <w:gridCol w:w="36"/>
-        <w:gridCol w:w="57600"/>
+        <w:gridCol w:w="5760"/>
+        <w:gridCol w:w="144"/>
+        <w:gridCol w:w="5760"/>
       </w:tblGrid>
       <w:tr>
         <w:tc>
@@ -2356,6 +2273,7 @@
           </w:tcPr>
           <w:p>
             <w:pPr>
+              <w:pStyle w:val="Quote"/>
               <w:jc w:val="right"/>
             </w:pPr>
             <w:r>
@@ -2369,6 +2287,7 @@
           </w:tcPr>
           <w:p>
             <w:pPr>
+              <w:pStyle w:val="Quote"/>
               <w:jc w:val="center"/>
             </w:pPr>
             <w:r>
@@ -2382,6 +2301,7 @@
           </w:tcPr>
           <w:p>
             <w:pPr>
+              <w:pStyle w:val="Quote"/>
               <w:jc w:val="left"/>
             </w:pPr>
             <w:r>
@@ -2392,14 +2312,9 @@
       </w:tr>
     </w:tbl>
     <w:p>
-      <w:pPr>
-        <w:jc w:val="center"/>
-      </w:pPr>
+      <w:pPr/>
       <w:r>
-        <w:rPr>
-          <w:sz w:val="20"/>
-        </w:rPr>
-        <w:t>Rabbi Alexander and Rabbi Abahu compare losing a first wife to losing eyesight and sound judgment, respectively. Moses' death is described as full of life and hungry to continue leading by various commentaries. Moses' undimmed eyes symbolize his unwavering idealism and passion for justice according to quoting commentary. In the Midrash, it is mentioned that Moses prayed for mercy over 500 times and various angels were involved in the events surrounding his death. Targum states that Moses appeared youthful with intact teeth at 120 years old, and Musar discusses Moses' decline in intellectual powers leading him to consult other Torah scholars.</w:t>
+        <w:t>Chasidut interprets Moshe's burial as symbolizing his ascent into Ein Sof and Malkhut, with tefillin representing fear of God and the repair of imagination to receive light. Moses' physical vitality and appearance remained unchanged even after his death, attributed to the divine presence with him. Jewish Thought highlights Moses' vitality and fierce leadership, while Midrash details his significant encounters and mourns his passing. Musar emphasizes Moses' undiminished strength and the rejection of his prayers, and quoting commentary discusses the significance of Moses' undimmed eyes and unabated strength at 120 years old. The Second Temple commentary reflects on the differences in the years of the guilty and the sage, while the Talmud discusses Moses' physical strength and symbolic connections. Finally, Targum notes that Moses died at 120 with no change in appearance or vitality.</w:t>
       </w:r>
     </w:p>
     <w:tbl>
@@ -2410,9 +2325,9 @@
         <w:jc w:val="left"/>
       </w:tblPr>
       <w:tblGrid>
-        <w:gridCol w:w="57600"/>
-        <w:gridCol w:w="36"/>
-        <w:gridCol w:w="57600"/>
+        <w:gridCol w:w="5760"/>
+        <w:gridCol w:w="144"/>
+        <w:gridCol w:w="5760"/>
       </w:tblGrid>
       <w:tr>
         <w:tc>
@@ -2421,6 +2336,7 @@
           </w:tcPr>
           <w:p>
             <w:pPr>
+              <w:pStyle w:val="Quote"/>
               <w:jc w:val="right"/>
             </w:pPr>
             <w:r>
@@ -2434,6 +2350,7 @@
           </w:tcPr>
           <w:p>
             <w:pPr>
+              <w:pStyle w:val="Quote"/>
               <w:jc w:val="center"/>
             </w:pPr>
             <w:r>
@@ -2447,6 +2364,7 @@
           </w:tcPr>
           <w:p>
             <w:pPr>
+              <w:pStyle w:val="Quote"/>
               <w:jc w:val="left"/>
             </w:pPr>
             <w:r>
@@ -2457,14 +2375,9 @@
       </w:tr>
     </w:tbl>
     <w:p>
-      <w:pPr>
-        <w:jc w:val="center"/>
-      </w:pPr>
+      <w:pPr/>
       <w:r>
-        <w:rPr>
-          <w:sz w:val="20"/>
-        </w:rPr>
-        <w:t>Jewish Thought emphasizes peace as unity between people, with Moses focusing on intellect and Torah while Aaron weaved fabric of peace. Talmud details mourning rituals for Moses and Aaron, lasting 30 days each, with commentary discussing widespread respect for Aaron's peacemaking. Midrash and Quotes of commentary emphasize the importance of mourning and honoring leaders such as Moses and Aaron, with differing interpretations on the significance of their deaths. Halakhah prescribes mourning guidelines, and Tanakh and Targum mention mourning for thirty days after the deaths of Moses and Aaron. Musar delves into Moses' relationship with Torah and divine connections, while Tosefta focuses on the specifics of Moses' birth and death dates.</w:t>
+        <w:t>The children of Israel mourned Moses for thirty days in the plains of Moab, as stated in Deuteronomy 34:8. Halakhah dictates that mourning for Torah scholars should not exceed 30 days, with eulogies not surpassing twelve months. Moses' leadership was marked by a lack of small talk, while Aaron's focus on peace and unity led to a more profound mourning for him. Aaron's death was foretold by God to Moses, and both Moses and Aaron were mourned for thirty days. Moses' relationship with the oral Torah is symbolized by his title as "husband of the spiritual bride." Rabbi Yehuda HaNasi instructed to reconvene study sessions after thirty days of mourning, following the example of the mourning for Moses. The Israelites mourned Aaron's death for thirty days after learning of his passing.</w:t>
       </w:r>
     </w:p>
     <w:tbl>
@@ -2475,9 +2388,9 @@
         <w:jc w:val="left"/>
       </w:tblPr>
       <w:tblGrid>
-        <w:gridCol w:w="57600"/>
-        <w:gridCol w:w="36"/>
-        <w:gridCol w:w="57600"/>
+        <w:gridCol w:w="5760"/>
+        <w:gridCol w:w="144"/>
+        <w:gridCol w:w="5760"/>
       </w:tblGrid>
       <w:tr>
         <w:tc>
@@ -2486,6 +2399,7 @@
           </w:tcPr>
           <w:p>
             <w:pPr>
+              <w:pStyle w:val="Quote"/>
               <w:jc w:val="right"/>
             </w:pPr>
             <w:r>
@@ -2499,6 +2413,7 @@
           </w:tcPr>
           <w:p>
             <w:pPr>
+              <w:pStyle w:val="Quote"/>
               <w:jc w:val="center"/>
             </w:pPr>
             <w:r>
@@ -2512,6 +2427,7 @@
           </w:tcPr>
           <w:p>
             <w:pPr>
+              <w:pStyle w:val="Quote"/>
               <w:jc w:val="left"/>
             </w:pPr>
             <w:r>
@@ -2522,14 +2438,9 @@
       </w:tr>
     </w:tbl>
     <w:p>
-      <w:pPr>
-        <w:jc w:val="center"/>
-      </w:pPr>
+      <w:pPr/>
       <w:r>
-        <w:rPr>
-          <w:sz w:val="20"/>
-        </w:rPr>
-        <w:t>In the realm of Jewish thought, the significance and symbolism of offerings, sacrifices, and leadership transitions are explored, emphasizing the transfer of attributes, wisdom, and authority. The commentary and Talmud discuss the passing of authority from Moses to Joshua, highlighting the importance of wisdom and Torah knowledge in leadership. The Tosefta delves into the origins of Torah transmission, with different rabbis attributing significance to different figures like Moses and Ezra. Additionally, the role of Torah in the lives of kings and Jewish individuals is emphasized, stressing the importance of constant engagement with and adherence to Torah teachings.</w:t>
+        <w:t>In Chasidut, the ability to produce worthy students and instill wisdom is connected to the House of God, as seen in Moshe laying hands on Yehoshua and the spelling of Chanukah being hinted at in the verse about Yehoshua being filled with wisdom. Halakhah dictates that on Simchat Torah, the Torah is read by more than a quorum to increase joy, with everyone in the congregation reading. In Jewish Thought, the freewill offering is more pleasing to God than other offerings, symbolizing a desire for close communion with Him. The destruction of the First and Second Temples coincided with days of merit and punishment, and elders appointed by Moses were significant to God. In Talmud, Moses transferring authority to Joshua is likened to giving credit to the one who pours wine. In Targum, Yehoshua was filled with wisdom after Moshe laid his hands on him, and in Tosefta, Moses and Ezra are highlighted as ideal Torah teachers with authority to implement the script and language.</w:t>
       </w:r>
     </w:p>
     <w:tbl>
@@ -2540,9 +2451,9 @@
         <w:jc w:val="left"/>
       </w:tblPr>
       <w:tblGrid>
-        <w:gridCol w:w="57600"/>
-        <w:gridCol w:w="36"/>
-        <w:gridCol w:w="57600"/>
+        <w:gridCol w:w="5760"/>
+        <w:gridCol w:w="144"/>
+        <w:gridCol w:w="5760"/>
       </w:tblGrid>
       <w:tr>
         <w:tc>
@@ -2551,6 +2462,7 @@
           </w:tcPr>
           <w:p>
             <w:pPr>
+              <w:pStyle w:val="Quote"/>
               <w:jc w:val="right"/>
             </w:pPr>
             <w:r>
@@ -2564,6 +2476,7 @@
           </w:tcPr>
           <w:p>
             <w:pPr>
+              <w:pStyle w:val="Quote"/>
               <w:jc w:val="center"/>
             </w:pPr>
             <w:r>
@@ -2577,6 +2490,7 @@
           </w:tcPr>
           <w:p>
             <w:pPr>
+              <w:pStyle w:val="Quote"/>
               <w:jc w:val="left"/>
             </w:pPr>
             <w:r>
@@ -2587,14 +2501,9 @@
       </w:tr>
     </w:tbl>
     <w:p>
-      <w:pPr>
-        <w:jc w:val="center"/>
-      </w:pPr>
+      <w:pPr/>
       <w:r>
-        <w:rPr>
-          <w:sz w:val="20"/>
-        </w:rPr>
-        <w:t>In Jewish thought, major physical phenomena are reversible, but God's power to destroy the Earth shows His ability to create, with reversals requiring supernatural means. Moses's prophecy was unique and of a higher level than future prophets. Chasidut focuses on extracting divine sparks through Torah study and mitzvot, Moses's exceptional spirituality, and the contrast between his prophecy and Balaam's. Midrash highlights the qualities of Moses, Eldad, and Meidad, while Commentary emphasizes Moses' direct, face-to-face relationship with God. Responsa discuss the uniqueness of Moses's prophecy and the importance of not adding or diminishing from his laws. The Targums emphasize Moses's unparalleled relationship with God, the Talmud notes that no prophet like Moses has arisen in Israel, Halakhah discusses negation and prohibition, and Kabbalah and Musar explore Moses's unique qualities and spiritual journey. In liturgy, Moses is celebrated as a prophet who beheld God's image.</w:t>
+        <w:t>The text discusses Moses' exceptional spiritual heights and unique relationship with God, as evidenced by his prophecy and direct communication with God, setting him apart from all other prophets. Moses' prophecy is distinguished by its superiority and miraculous nature, with the Torah emphasizing the eternal nature of his prophecy and the impossibility of another prophet like him arising. Moses' ability to access a deeper understanding of God and communicate directly with Him is highlighted, contrasting with other prophets who required prayer and doubt before performing miracles. Moses' prophetic insights and special relationship with God are emphasized, with his unique connection to the divine symbolized by his ability to know HaShem face to face and speak to Him mouth to mouth. The text emphasizes the transient nature of life and inevitability of death for all, despite one's righteousness or wickedness, with Moses ultimately accepting his fate and preparing for death. Moses' prophetic abilities and leadership qualities set him apart from all other prophets in Israel, with a level of intimacy with God that is unparalleled.</w:t>
       </w:r>
     </w:p>
     <w:tbl>
@@ -2605,9 +2514,9 @@
         <w:jc w:val="left"/>
       </w:tblPr>
       <w:tblGrid>
-        <w:gridCol w:w="57600"/>
-        <w:gridCol w:w="36"/>
-        <w:gridCol w:w="57600"/>
+        <w:gridCol w:w="5760"/>
+        <w:gridCol w:w="144"/>
+        <w:gridCol w:w="5760"/>
       </w:tblGrid>
       <w:tr>
         <w:tc>
@@ -2616,6 +2525,7 @@
           </w:tcPr>
           <w:p>
             <w:pPr>
+              <w:pStyle w:val="Quote"/>
               <w:jc w:val="right"/>
             </w:pPr>
             <w:r>
@@ -2629,6 +2539,7 @@
           </w:tcPr>
           <w:p>
             <w:pPr>
+              <w:pStyle w:val="Quote"/>
               <w:jc w:val="center"/>
             </w:pPr>
             <w:r>
@@ -2642,6 +2553,7 @@
           </w:tcPr>
           <w:p>
             <w:pPr>
+              <w:pStyle w:val="Quote"/>
               <w:jc w:val="left"/>
             </w:pPr>
             <w:r>
@@ -2652,14 +2564,9 @@
       </w:tr>
     </w:tbl>
     <w:p>
-      <w:pPr>
-        <w:jc w:val="center"/>
-      </w:pPr>
+      <w:pPr/>
       <w:r>
-        <w:rPr>
-          <w:sz w:val="20"/>
-        </w:rPr>
-        <w:t>In Jewish thought, Maimonides discusses the qualifications for prophecy, Moses and Aaron's miracles being certain, and how other prophets relied on prayer. In the Midrash, it is discussed how Abraham and Moses interacted with God and fulfilled His will. The Targums describe the signs and wonders performed by God in Egypt. Commentary from various sources discusses Moses' unique relationship with God, his miracles, and the importance of recognizing his authority. In Musar, it is noted that Moses' miracles were under God's Ineffable Name, and the Jewish people are compared to angels in their uniqueness.</w:t>
+        <w:t>Moses performed unprecedented miracles publicly with the Great Name of God, setting him apart from other prophets who needed to pray before performing miracles. His close relationship with God allowed him to perform great signs and wonders, distinguishing him as the prophet par excellence. Moses' prophetic commission was evidenced by the miracles and deeds he performed, showcasing his authority as a leader chosen by God.</w:t>
       </w:r>
     </w:p>
     <w:tbl>
@@ -2670,9 +2577,9 @@
         <w:jc w:val="left"/>
       </w:tblPr>
       <w:tblGrid>
-        <w:gridCol w:w="57600"/>
-        <w:gridCol w:w="36"/>
-        <w:gridCol w:w="57600"/>
+        <w:gridCol w:w="5760"/>
+        <w:gridCol w:w="144"/>
+        <w:gridCol w:w="5760"/>
       </w:tblGrid>
       <w:tr>
         <w:tc>
@@ -2681,6 +2588,7 @@
           </w:tcPr>
           <w:p>
             <w:pPr>
+              <w:pStyle w:val="Quote"/>
               <w:jc w:val="right"/>
             </w:pPr>
             <w:r>
@@ -2694,6 +2602,7 @@
           </w:tcPr>
           <w:p>
             <w:pPr>
+              <w:pStyle w:val="Quote"/>
               <w:jc w:val="center"/>
             </w:pPr>
             <w:r>
@@ -2707,6 +2616,7 @@
           </w:tcPr>
           <w:p>
             <w:pPr>
+              <w:pStyle w:val="Quote"/>
               <w:jc w:val="left"/>
             </w:pPr>
             <w:r>
@@ -2717,14 +2627,14 @@
       </w:tr>
     </w:tbl>
     <w:p>
-      <w:pPr>
-        <w:jc w:val="center"/>
-      </w:pPr>
+      <w:pPr/>
       <w:r>
-        <w:rPr>
-          <w:sz w:val="20"/>
-        </w:rPr>
-        <w:t>Chasidut highlights the existence of two Torahs, predating the creation of the world by two thousand years. Jewish Thought questions elements of Moses' interaction with God, Moses' own doubts, and the sequence of events in his leadership journey. Talmud discusses Moses' actions before receiving the Ten Commandments. Commentary from various sources emphasizes the significance of Moses and his leadership. Halakhah details rules for Torah reading and formatting. In Midrash, Moses' faithfulness and victories are explored. Targum describes the displays of Moses' power before Israel. Kabbalah delves into the symbolism of the 42 letters at the end of the Torah. Musar discusses Moses' appearance and his role in Jewish history.</w:t>
+        <w:t>Chasidut emphasizes the existence of two Torahs, written and oral, with events written about before they occurred, illustrating free will and foreseen events in the Torah. Halakhah details rules for reading the Torah in a synagogue and writing it, including a prayer for salvation and the coming of the Redeemer. Jewish Thought raises questions and critiques about Moses' actions and choices in the story of the burning bush. Kabbalah discusses the 42 letters at the end of the Torah and their division into three hands. Midrash describes various events in the journey of the children of Israel and Moses' actions. Musar highlights the symbolism of the Ten Commandments and the distinction between the written and oral law. Quoting Commentary discusses the unique position of Deuteronomy in the Torah, emphasizing teaching and learning. Talmud outlines rules for finishing Torah scrolls and discusses Moses' actions in various texts. Targum praises Moshe for his displays of strength and power.</w:t>
+      </w:r>
+    </w:p>
+    <w:p>
+      <w:r>
+        <w:br w:type="page"/>
       </w:r>
     </w:p>
     <w:sectPr>

</xml_diff>